<commit_message>
docs: pequenas alterações relatório
</commit_message>
<xml_diff>
--- a/documentation/LFA relatório trabalho final.docx
+++ b/documentation/LFA relatório trabalho final.docx
@@ -32,12 +32,12 @@
           <wp:inline distB="114300" distT="114300" distL="114300" distR="114300">
             <wp:extent cx="2041475" cy="2041475"/>
             <wp:effectExtent b="0" l="0" r="0" t="0"/>
-            <wp:docPr id="40" name="image47.png"/>
+            <wp:docPr id="39" name="image7.png"/>
             <a:graphic>
               <a:graphicData uri="http://schemas.openxmlformats.org/drawingml/2006/picture">
                 <pic:pic>
                   <pic:nvPicPr>
-                    <pic:cNvPr id="0" name="image47.png"/>
+                    <pic:cNvPr id="0" name="image7.png"/>
                     <pic:cNvPicPr preferRelativeResize="0"/>
                   </pic:nvPicPr>
                   <pic:blipFill>
@@ -5045,12 +5045,12 @@
           <wp:inline distB="114300" distT="114300" distL="114300" distR="114300">
             <wp:extent cx="5486400" cy="3781425"/>
             <wp:effectExtent b="12700" l="12700" r="12700" t="12700"/>
-            <wp:docPr id="11" name="image5.png"/>
+            <wp:docPr id="10" name="image1.png"/>
             <a:graphic>
               <a:graphicData uri="http://schemas.openxmlformats.org/drawingml/2006/picture">
                 <pic:pic>
                   <pic:nvPicPr>
-                    <pic:cNvPr id="0" name="image5.png"/>
+                    <pic:cNvPr id="0" name="image1.png"/>
                     <pic:cNvPicPr preferRelativeResize="0"/>
                   </pic:nvPicPr>
                   <pic:blipFill>
@@ -5368,12 +5368,12 @@
           <wp:inline distB="114300" distT="114300" distL="114300" distR="114300">
             <wp:extent cx="5305425" cy="2333625"/>
             <wp:effectExtent b="12700" l="12700" r="12700" t="12700"/>
-            <wp:docPr id="32" name="image9.png"/>
+            <wp:docPr id="31" name="image3.png"/>
             <a:graphic>
               <a:graphicData uri="http://schemas.openxmlformats.org/drawingml/2006/picture">
                 <pic:pic>
                   <pic:nvPicPr>
-                    <pic:cNvPr id="0" name="image9.png"/>
+                    <pic:cNvPr id="0" name="image3.png"/>
                     <pic:cNvPicPr preferRelativeResize="0"/>
                   </pic:nvPicPr>
                   <pic:blipFill>
@@ -5875,12 +5875,12 @@
           <wp:inline distB="114300" distT="114300" distL="114300" distR="114300">
             <wp:extent cx="2047875" cy="1333500"/>
             <wp:effectExtent b="12700" l="12700" r="12700" t="12700"/>
-            <wp:docPr id="29" name="image19.png"/>
+            <wp:docPr id="28" name="image38.png"/>
             <a:graphic>
               <a:graphicData uri="http://schemas.openxmlformats.org/drawingml/2006/picture">
                 <pic:pic>
                   <pic:nvPicPr>
-                    <pic:cNvPr id="0" name="image19.png"/>
+                    <pic:cNvPr id="0" name="image38.png"/>
                     <pic:cNvPicPr preferRelativeResize="0"/>
                   </pic:nvPicPr>
                   <pic:blipFill>
@@ -5941,12 +5941,12 @@
             <wp:extent cx="1981200" cy="3876675"/>
             <wp:effectExtent b="12700" l="12700" r="12700" t="12700"/>
             <wp:wrapTopAndBottom distB="114300" distT="114300"/>
-            <wp:docPr id="43" name="image36.png"/>
+            <wp:docPr id="42" name="image23.png"/>
             <a:graphic>
               <a:graphicData uri="http://schemas.openxmlformats.org/drawingml/2006/picture">
                 <pic:pic>
                   <pic:nvPicPr>
-                    <pic:cNvPr id="0" name="image36.png"/>
+                    <pic:cNvPr id="0" name="image23.png"/>
                     <pic:cNvPicPr preferRelativeResize="0"/>
                   </pic:nvPicPr>
                   <pic:blipFill>
@@ -5988,12 +5988,12 @@
             <wp:extent cx="3343275" cy="1876425"/>
             <wp:effectExtent b="12700" l="12700" r="12700" t="12700"/>
             <wp:wrapTopAndBottom distB="114300" distT="114300"/>
-            <wp:docPr id="36" name="image41.png"/>
+            <wp:docPr id="35" name="image40.png"/>
             <a:graphic>
               <a:graphicData uri="http://schemas.openxmlformats.org/drawingml/2006/picture">
                 <pic:pic>
                   <pic:nvPicPr>
-                    <pic:cNvPr id="0" name="image41.png"/>
+                    <pic:cNvPr id="0" name="image40.png"/>
                     <pic:cNvPicPr preferRelativeResize="0"/>
                   </pic:nvPicPr>
                   <pic:blipFill>
@@ -6035,12 +6035,12 @@
             <wp:extent cx="2095500" cy="1133475"/>
             <wp:effectExtent b="12700" l="12700" r="12700" t="12700"/>
             <wp:wrapTopAndBottom distB="114300" distT="114300"/>
-            <wp:docPr id="3" name="image13.png"/>
+            <wp:docPr id="2" name="image14.png"/>
             <a:graphic>
               <a:graphicData uri="http://schemas.openxmlformats.org/drawingml/2006/picture">
                 <pic:pic>
                   <pic:nvPicPr>
-                    <pic:cNvPr id="0" name="image13.png"/>
+                    <pic:cNvPr id="0" name="image14.png"/>
                     <pic:cNvPicPr preferRelativeResize="0"/>
                   </pic:nvPicPr>
                   <pic:blipFill>
@@ -6082,12 +6082,12 @@
             <wp:extent cx="5114925" cy="1466850"/>
             <wp:effectExtent b="12700" l="12700" r="12700" t="12700"/>
             <wp:wrapTopAndBottom distB="114300" distT="114300"/>
-            <wp:docPr id="42" name="image38.png"/>
+            <wp:docPr id="41" name="image24.png"/>
             <a:graphic>
               <a:graphicData uri="http://schemas.openxmlformats.org/drawingml/2006/picture">
                 <pic:pic>
                   <pic:nvPicPr>
-                    <pic:cNvPr id="0" name="image38.png"/>
+                    <pic:cNvPr id="0" name="image24.png"/>
                     <pic:cNvPicPr preferRelativeResize="0"/>
                   </pic:nvPicPr>
                   <pic:blipFill>
@@ -6129,12 +6129,12 @@
             <wp:extent cx="3105150" cy="1295400"/>
             <wp:effectExtent b="12700" l="12700" r="12700" t="12700"/>
             <wp:wrapTopAndBottom distB="114300" distT="114300"/>
-            <wp:docPr id="33" name="image22.png"/>
+            <wp:docPr id="32" name="image34.png"/>
             <a:graphic>
               <a:graphicData uri="http://schemas.openxmlformats.org/drawingml/2006/picture">
                 <pic:pic>
                   <pic:nvPicPr>
-                    <pic:cNvPr id="0" name="image22.png"/>
+                    <pic:cNvPr id="0" name="image34.png"/>
                     <pic:cNvPicPr preferRelativeResize="0"/>
                   </pic:nvPicPr>
                   <pic:blipFill>
@@ -6176,12 +6176,12 @@
             <wp:extent cx="4381500" cy="1133475"/>
             <wp:effectExtent b="12700" l="12700" r="12700" t="12700"/>
             <wp:wrapTopAndBottom distB="114300" distT="114300"/>
-            <wp:docPr id="44" name="image35.png"/>
+            <wp:docPr id="43" name="image25.png"/>
             <a:graphic>
               <a:graphicData uri="http://schemas.openxmlformats.org/drawingml/2006/picture">
                 <pic:pic>
                   <pic:nvPicPr>
-                    <pic:cNvPr id="0" name="image35.png"/>
+                    <pic:cNvPr id="0" name="image25.png"/>
                     <pic:cNvPicPr preferRelativeResize="0"/>
                   </pic:nvPicPr>
                   <pic:blipFill>
@@ -6236,12 +6236,12 @@
             <wp:extent cx="2514600" cy="1257300"/>
             <wp:effectExtent b="12700" l="12700" r="12700" t="12700"/>
             <wp:wrapTopAndBottom distB="114300" distT="114300"/>
-            <wp:docPr id="38" name="image26.png"/>
+            <wp:docPr id="37" name="image37.png"/>
             <a:graphic>
               <a:graphicData uri="http://schemas.openxmlformats.org/drawingml/2006/picture">
                 <pic:pic>
                   <pic:nvPicPr>
-                    <pic:cNvPr id="0" name="image26.png"/>
+                    <pic:cNvPr id="0" name="image37.png"/>
                     <pic:cNvPicPr preferRelativeResize="0"/>
                   </pic:nvPicPr>
                   <pic:blipFill>
@@ -6283,12 +6283,12 @@
             <wp:extent cx="3457575" cy="1600200"/>
             <wp:effectExtent b="12700" l="12700" r="12700" t="12700"/>
             <wp:wrapTopAndBottom distB="114300" distT="114300"/>
-            <wp:docPr id="13" name="image8.png"/>
+            <wp:docPr id="12" name="image15.png"/>
             <a:graphic>
               <a:graphicData uri="http://schemas.openxmlformats.org/drawingml/2006/picture">
                 <pic:pic>
                   <pic:nvPicPr>
-                    <pic:cNvPr id="0" name="image8.png"/>
+                    <pic:cNvPr id="0" name="image15.png"/>
                     <pic:cNvPicPr preferRelativeResize="0"/>
                   </pic:nvPicPr>
                   <pic:blipFill>
@@ -6330,12 +6330,12 @@
             <wp:extent cx="3219450" cy="1676400"/>
             <wp:effectExtent b="12700" l="12700" r="12700" t="12700"/>
             <wp:wrapTopAndBottom distB="114300" distT="114300"/>
-            <wp:docPr id="1" name="image17.png"/>
+            <wp:docPr id="1" name="image32.png"/>
             <a:graphic>
               <a:graphicData uri="http://schemas.openxmlformats.org/drawingml/2006/picture">
                 <pic:pic>
                   <pic:nvPicPr>
-                    <pic:cNvPr id="0" name="image17.png"/>
+                    <pic:cNvPr id="0" name="image32.png"/>
                     <pic:cNvPicPr preferRelativeResize="0"/>
                   </pic:nvPicPr>
                   <pic:blipFill>
@@ -6377,7 +6377,7 @@
             <wp:extent cx="2781300" cy="1143000"/>
             <wp:effectExtent b="12700" l="12700" r="12700" t="12700"/>
             <wp:wrapTopAndBottom distB="114300" distT="114300"/>
-            <wp:docPr id="34" name="image28.png"/>
+            <wp:docPr id="33" name="image28.png"/>
             <a:graphic>
               <a:graphicData uri="http://schemas.openxmlformats.org/drawingml/2006/picture">
                 <pic:pic>
@@ -6424,12 +6424,12 @@
             <wp:extent cx="2057400" cy="1233488"/>
             <wp:effectExtent b="12700" l="12700" r="12700" t="12700"/>
             <wp:wrapTopAndBottom distB="114300" distT="114300"/>
-            <wp:docPr id="31" name="image24.png"/>
+            <wp:docPr id="30" name="image8.png"/>
             <a:graphic>
               <a:graphicData uri="http://schemas.openxmlformats.org/drawingml/2006/picture">
                 <pic:pic>
                   <pic:nvPicPr>
-                    <pic:cNvPr id="0" name="image24.png"/>
+                    <pic:cNvPr id="0" name="image8.png"/>
                     <pic:cNvPicPr preferRelativeResize="0"/>
                   </pic:nvPicPr>
                   <pic:blipFill>
@@ -6471,12 +6471,12 @@
             <wp:extent cx="4152900" cy="1657350"/>
             <wp:effectExtent b="12700" l="12700" r="12700" t="12700"/>
             <wp:wrapTopAndBottom distB="114300" distT="114300"/>
-            <wp:docPr id="45" name="image40.png"/>
+            <wp:docPr id="44" name="image29.png"/>
             <a:graphic>
               <a:graphicData uri="http://schemas.openxmlformats.org/drawingml/2006/picture">
                 <pic:pic>
                   <pic:nvPicPr>
-                    <pic:cNvPr id="0" name="image40.png"/>
+                    <pic:cNvPr id="0" name="image29.png"/>
                     <pic:cNvPicPr preferRelativeResize="0"/>
                   </pic:nvPicPr>
                   <pic:blipFill>
@@ -6531,12 +6531,12 @@
             <wp:extent cx="1504950" cy="1095375"/>
             <wp:effectExtent b="12700" l="12700" r="12700" t="12700"/>
             <wp:wrapTopAndBottom distB="114300" distT="114300"/>
-            <wp:docPr id="19" name="image4.png"/>
+            <wp:docPr id="18" name="image2.png"/>
             <a:graphic>
               <a:graphicData uri="http://schemas.openxmlformats.org/drawingml/2006/picture">
                 <pic:pic>
                   <pic:nvPicPr>
-                    <pic:cNvPr id="0" name="image4.png"/>
+                    <pic:cNvPr id="0" name="image2.png"/>
                     <pic:cNvPicPr preferRelativeResize="0"/>
                   </pic:nvPicPr>
                   <pic:blipFill>
@@ -6578,12 +6578,12 @@
             <wp:extent cx="2457450" cy="3886200"/>
             <wp:effectExtent b="12700" l="12700" r="12700" t="12700"/>
             <wp:wrapTopAndBottom distB="114300" distT="114300"/>
-            <wp:docPr id="50" name="image44.png"/>
+            <wp:docPr id="49" name="image30.png"/>
             <a:graphic>
               <a:graphicData uri="http://schemas.openxmlformats.org/drawingml/2006/picture">
                 <pic:pic>
                   <pic:nvPicPr>
-                    <pic:cNvPr id="0" name="image44.png"/>
+                    <pic:cNvPr id="0" name="image30.png"/>
                     <pic:cNvPicPr preferRelativeResize="0"/>
                   </pic:nvPicPr>
                   <pic:blipFill>
@@ -6625,12 +6625,12 @@
             <wp:extent cx="2057400" cy="1266825"/>
             <wp:effectExtent b="12700" l="12700" r="12700" t="12700"/>
             <wp:wrapTopAndBottom distB="114300" distT="114300"/>
-            <wp:docPr id="10" name="image7.png"/>
+            <wp:docPr id="9" name="image11.png"/>
             <a:graphic>
               <a:graphicData uri="http://schemas.openxmlformats.org/drawingml/2006/picture">
                 <pic:pic>
                   <pic:nvPicPr>
-                    <pic:cNvPr id="0" name="image7.png"/>
+                    <pic:cNvPr id="0" name="image11.png"/>
                     <pic:cNvPicPr preferRelativeResize="0"/>
                   </pic:nvPicPr>
                   <pic:blipFill>
@@ -6672,12 +6672,12 @@
             <wp:extent cx="3057525" cy="1695450"/>
             <wp:effectExtent b="12700" l="12700" r="12700" t="12700"/>
             <wp:wrapTopAndBottom distB="114300" distT="114300"/>
-            <wp:docPr id="21" name="image21.png"/>
+            <wp:docPr id="20" name="image16.png"/>
             <a:graphic>
               <a:graphicData uri="http://schemas.openxmlformats.org/drawingml/2006/picture">
                 <pic:pic>
                   <pic:nvPicPr>
-                    <pic:cNvPr id="0" name="image21.png"/>
+                    <pic:cNvPr id="0" name="image16.png"/>
                     <pic:cNvPicPr preferRelativeResize="0"/>
                   </pic:nvPicPr>
                   <pic:blipFill>
@@ -6719,12 +6719,12 @@
             <wp:extent cx="2162175" cy="1695450"/>
             <wp:effectExtent b="12700" l="12700" r="12700" t="12700"/>
             <wp:wrapTopAndBottom distB="114300" distT="114300"/>
-            <wp:docPr id="20" name="image6.png"/>
+            <wp:docPr id="19" name="image10.png"/>
             <a:graphic>
               <a:graphicData uri="http://schemas.openxmlformats.org/drawingml/2006/picture">
                 <pic:pic>
                   <pic:nvPicPr>
-                    <pic:cNvPr id="0" name="image6.png"/>
+                    <pic:cNvPr id="0" name="image10.png"/>
                     <pic:cNvPicPr preferRelativeResize="0"/>
                   </pic:nvPicPr>
                   <pic:blipFill>
@@ -6766,12 +6766,12 @@
             <wp:extent cx="1362075" cy="1114425"/>
             <wp:effectExtent b="12700" l="12700" r="12700" t="12700"/>
             <wp:wrapTopAndBottom distB="114300" distT="114300"/>
-            <wp:docPr id="47" name="image27.png"/>
+            <wp:docPr id="46" name="image21.png"/>
             <a:graphic>
               <a:graphicData uri="http://schemas.openxmlformats.org/drawingml/2006/picture">
                 <pic:pic>
                   <pic:nvPicPr>
-                    <pic:cNvPr id="0" name="image27.png"/>
+                    <pic:cNvPr id="0" name="image21.png"/>
                     <pic:cNvPicPr preferRelativeResize="0"/>
                   </pic:nvPicPr>
                   <pic:blipFill>
@@ -6813,12 +6813,12 @@
             <wp:extent cx="3314700" cy="1676400"/>
             <wp:effectExtent b="12700" l="12700" r="12700" t="12700"/>
             <wp:wrapTopAndBottom distB="114300" distT="114300"/>
-            <wp:docPr id="8" name="image3.png"/>
+            <wp:docPr id="7" name="image12.png"/>
             <a:graphic>
               <a:graphicData uri="http://schemas.openxmlformats.org/drawingml/2006/picture">
                 <pic:pic>
                   <pic:nvPicPr>
-                    <pic:cNvPr id="0" name="image3.png"/>
+                    <pic:cNvPr id="0" name="image12.png"/>
                     <pic:cNvPicPr preferRelativeResize="0"/>
                   </pic:nvPicPr>
                   <pic:blipFill>
@@ -6951,12 +6951,12 @@
             <wp:extent cx="1285875" cy="1123950"/>
             <wp:effectExtent b="12700" l="12700" r="12700" t="12700"/>
             <wp:wrapTopAndBottom distB="114300" distT="114300"/>
-            <wp:docPr id="23" name="image14.png"/>
+            <wp:docPr id="22" name="image6.png"/>
             <a:graphic>
               <a:graphicData uri="http://schemas.openxmlformats.org/drawingml/2006/picture">
                 <pic:pic>
                   <pic:nvPicPr>
-                    <pic:cNvPr id="0" name="image14.png"/>
+                    <pic:cNvPr id="0" name="image6.png"/>
                     <pic:cNvPicPr preferRelativeResize="0"/>
                   </pic:nvPicPr>
                   <pic:blipFill>
@@ -6998,12 +6998,12 @@
             <wp:extent cx="1704975" cy="3886200"/>
             <wp:effectExtent b="12700" l="12700" r="12700" t="12700"/>
             <wp:wrapTopAndBottom distB="114300" distT="114300"/>
-            <wp:docPr id="18" name="image20.png"/>
+            <wp:docPr id="17" name="image41.png"/>
             <a:graphic>
               <a:graphicData uri="http://schemas.openxmlformats.org/drawingml/2006/picture">
                 <pic:pic>
                   <pic:nvPicPr>
-                    <pic:cNvPr id="0" name="image20.png"/>
+                    <pic:cNvPr id="0" name="image41.png"/>
                     <pic:cNvPicPr preferRelativeResize="0"/>
                   </pic:nvPicPr>
                   <pic:blipFill>
@@ -7045,12 +7045,12 @@
             <wp:extent cx="1314450" cy="1695450"/>
             <wp:effectExtent b="12700" l="12700" r="12700" t="12700"/>
             <wp:wrapTopAndBottom distB="114300" distT="114300"/>
-            <wp:docPr id="35" name="image25.png"/>
+            <wp:docPr id="34" name="image9.png"/>
             <a:graphic>
               <a:graphicData uri="http://schemas.openxmlformats.org/drawingml/2006/picture">
                 <pic:pic>
                   <pic:nvPicPr>
-                    <pic:cNvPr id="0" name="image25.png"/>
+                    <pic:cNvPr id="0" name="image9.png"/>
                     <pic:cNvPicPr preferRelativeResize="0"/>
                   </pic:nvPicPr>
                   <pic:blipFill>
@@ -7092,12 +7092,12 @@
             <wp:extent cx="1362075" cy="2914650"/>
             <wp:effectExtent b="12700" l="12700" r="12700" t="12700"/>
             <wp:wrapTopAndBottom distB="114300" distT="114300"/>
-            <wp:docPr id="9" name="image2.png"/>
+            <wp:docPr id="8" name="image4.png"/>
             <a:graphic>
               <a:graphicData uri="http://schemas.openxmlformats.org/drawingml/2006/picture">
                 <pic:pic>
                   <pic:nvPicPr>
-                    <pic:cNvPr id="0" name="image2.png"/>
+                    <pic:cNvPr id="0" name="image4.png"/>
                     <pic:cNvPicPr preferRelativeResize="0"/>
                   </pic:nvPicPr>
                   <pic:blipFill>
@@ -7139,7 +7139,7 @@
             <wp:extent cx="1323975" cy="1685925"/>
             <wp:effectExtent b="12700" l="12700" r="12700" t="12700"/>
             <wp:wrapTopAndBottom distB="114300" distT="114300"/>
-            <wp:docPr id="46" name="image31.png"/>
+            <wp:docPr id="45" name="image31.png"/>
             <a:graphic>
               <a:graphicData uri="http://schemas.openxmlformats.org/drawingml/2006/picture">
                 <pic:pic>
@@ -7186,12 +7186,12 @@
             <wp:extent cx="1419225" cy="3886200"/>
             <wp:effectExtent b="12700" l="12700" r="12700" t="12700"/>
             <wp:wrapTopAndBottom distB="114300" distT="114300"/>
-            <wp:docPr id="15" name="image18.png"/>
+            <wp:docPr id="14" name="image5.png"/>
             <a:graphic>
               <a:graphicData uri="http://schemas.openxmlformats.org/drawingml/2006/picture">
                 <pic:pic>
                   <pic:nvPicPr>
-                    <pic:cNvPr id="0" name="image18.png"/>
+                    <pic:cNvPr id="0" name="image5.png"/>
                     <pic:cNvPicPr preferRelativeResize="0"/>
                   </pic:nvPicPr>
                   <pic:blipFill>
@@ -7298,7 +7298,7 @@
             <wp:extent cx="5734050" cy="1625600"/>
             <wp:effectExtent b="12700" l="12700" r="12700" t="12700"/>
             <wp:wrapTopAndBottom distB="114300" distT="114300"/>
-            <wp:docPr id="41" name="image42.png"/>
+            <wp:docPr id="40" name="image42.png"/>
             <a:graphic>
               <a:graphicData uri="http://schemas.openxmlformats.org/drawingml/2006/picture">
                 <pic:pic>
@@ -7345,12 +7345,12 @@
             <wp:extent cx="2486025" cy="1276350"/>
             <wp:effectExtent b="12700" l="12700" r="12700" t="12700"/>
             <wp:wrapTopAndBottom distB="114300" distT="114300"/>
-            <wp:docPr id="22" name="image15.png"/>
+            <wp:docPr id="21" name="image13.png"/>
             <a:graphic>
               <a:graphicData uri="http://schemas.openxmlformats.org/drawingml/2006/picture">
                 <pic:pic>
                   <pic:nvPicPr>
-                    <pic:cNvPr id="0" name="image15.png"/>
+                    <pic:cNvPr id="0" name="image13.png"/>
                     <pic:cNvPicPr preferRelativeResize="0"/>
                   </pic:nvPicPr>
                   <pic:blipFill>
@@ -7392,7 +7392,7 @@
             <wp:extent cx="2828925" cy="3552825"/>
             <wp:effectExtent b="12700" l="12700" r="12700" t="12700"/>
             <wp:wrapTopAndBottom distB="114300" distT="114300"/>
-            <wp:docPr id="26" name="image33.png"/>
+            <wp:docPr id="25" name="image33.png"/>
             <a:graphic>
               <a:graphicData uri="http://schemas.openxmlformats.org/drawingml/2006/picture">
                 <pic:pic>
@@ -7671,12 +7671,12 @@
           <wp:inline distB="114300" distT="114300" distL="114300" distR="114300">
             <wp:extent cx="5734050" cy="2032000"/>
             <wp:effectExtent b="12700" l="12700" r="12700" t="12700"/>
-            <wp:docPr id="16" name="image29.png"/>
+            <wp:docPr id="15" name="image49.png"/>
             <a:graphic>
               <a:graphicData uri="http://schemas.openxmlformats.org/drawingml/2006/picture">
                 <pic:pic>
                   <pic:nvPicPr>
-                    <pic:cNvPr id="0" name="image29.png"/>
+                    <pic:cNvPr id="0" name="image49.png"/>
                     <pic:cNvPicPr preferRelativeResize="0"/>
                   </pic:nvPicPr>
                   <pic:blipFill>
@@ -7813,12 +7813,12 @@
           <wp:inline distB="114300" distT="114300" distL="114300" distR="114300">
             <wp:extent cx="5019675" cy="2228850"/>
             <wp:effectExtent b="12700" l="12700" r="12700" t="12700"/>
-            <wp:docPr id="49" name="image43.png"/>
+            <wp:docPr id="48" name="image45.png"/>
             <a:graphic>
               <a:graphicData uri="http://schemas.openxmlformats.org/drawingml/2006/picture">
                 <pic:pic>
                   <pic:nvPicPr>
-                    <pic:cNvPr id="0" name="image43.png"/>
+                    <pic:cNvPr id="0" name="image45.png"/>
                     <pic:cNvPicPr preferRelativeResize="0"/>
                   </pic:nvPicPr>
                   <pic:blipFill>
@@ -8180,12 +8180,12 @@
           <wp:inline distB="114300" distT="114300" distL="114300" distR="114300">
             <wp:extent cx="4286250" cy="3152775"/>
             <wp:effectExtent b="12700" l="12700" r="12700" t="12700"/>
-            <wp:docPr id="27" name="image45.png"/>
+            <wp:docPr id="26" name="image47.png"/>
             <a:graphic>
               <a:graphicData uri="http://schemas.openxmlformats.org/drawingml/2006/picture">
                 <pic:pic>
                   <pic:nvPicPr>
-                    <pic:cNvPr id="0" name="image45.png"/>
+                    <pic:cNvPr id="0" name="image47.png"/>
                     <pic:cNvPicPr preferRelativeResize="0"/>
                   </pic:nvPicPr>
                   <pic:blipFill>
@@ -8317,12 +8317,12 @@
           <wp:inline distB="114300" distT="114300" distL="114300" distR="114300">
             <wp:extent cx="5029200" cy="1704975"/>
             <wp:effectExtent b="12700" l="12700" r="12700" t="12700"/>
-            <wp:docPr id="28" name="image34.png"/>
+            <wp:docPr id="27" name="image36.png"/>
             <a:graphic>
               <a:graphicData uri="http://schemas.openxmlformats.org/drawingml/2006/picture">
                 <pic:pic>
                   <pic:nvPicPr>
-                    <pic:cNvPr id="0" name="image34.png"/>
+                    <pic:cNvPr id="0" name="image36.png"/>
                     <pic:cNvPicPr preferRelativeResize="0"/>
                   </pic:nvPicPr>
                   <pic:blipFill>
@@ -8609,14 +8609,14 @@
         </w:rPr>
         <w:drawing>
           <wp:inline distB="114300" distT="114300" distL="114300" distR="114300">
-            <wp:extent cx="5734050" cy="2262188"/>
+            <wp:extent cx="5638800" cy="3143250"/>
             <wp:effectExtent b="12700" l="12700" r="12700" t="12700"/>
-            <wp:docPr id="2" name="image46.png"/>
+            <wp:docPr id="50" name="image39.png"/>
             <a:graphic>
               <a:graphicData uri="http://schemas.openxmlformats.org/drawingml/2006/picture">
                 <pic:pic>
                   <pic:nvPicPr>
-                    <pic:cNvPr id="0" name="image46.png"/>
+                    <pic:cNvPr id="0" name="image39.png"/>
                     <pic:cNvPicPr preferRelativeResize="0"/>
                   </pic:nvPicPr>
                   <pic:blipFill>
@@ -8629,7 +8629,7 @@
                   <pic:spPr>
                     <a:xfrm>
                       <a:off x="0" y="0"/>
-                      <a:ext cx="5734050" cy="2262188"/>
+                      <a:ext cx="5638800" cy="3143250"/>
                     </a:xfrm>
                     <a:prstGeom prst="rect"/>
                     <a:ln w="12700">
@@ -8764,12 +8764,12 @@
           <wp:inline distB="114300" distT="114300" distL="114300" distR="114300">
             <wp:extent cx="5019675" cy="3067050"/>
             <wp:effectExtent b="12700" l="12700" r="12700" t="12700"/>
-            <wp:docPr id="24" name="image37.png"/>
+            <wp:docPr id="23" name="image43.png"/>
             <a:graphic>
               <a:graphicData uri="http://schemas.openxmlformats.org/drawingml/2006/picture">
                 <pic:pic>
                   <pic:nvPicPr>
-                    <pic:cNvPr id="0" name="image37.png"/>
+                    <pic:cNvPr id="0" name="image43.png"/>
                     <pic:cNvPicPr preferRelativeResize="0"/>
                   </pic:nvPicPr>
                   <pic:blipFill>
@@ -8808,8 +8808,8 @@
       <w:pPr>
         <w:jc w:val="center"/>
         <w:rPr>
-          <w:sz w:val="24"/>
-          <w:szCs w:val="24"/>
+          <w:sz w:val="20"/>
+          <w:szCs w:val="20"/>
         </w:rPr>
       </w:pPr>
       <w:r>
@@ -8837,6 +8837,29 @@
         </w:rPr>
         <w:t xml:space="preserve">.</w:t>
       </w:r>
+    </w:p>
+    <w:p>
+      <w:pPr>
+        <w:jc w:val="center"/>
+        <w:rPr>
+          <w:sz w:val="20"/>
+          <w:szCs w:val="20"/>
+        </w:rPr>
+      </w:pPr>
+      <w:r>
+        <w:rPr>
+          <w:rtl w:val="0"/>
+        </w:rPr>
+      </w:r>
+    </w:p>
+    <w:p>
+      <w:pPr>
+        <w:jc w:val="center"/>
+        <w:rPr>
+          <w:sz w:val="20"/>
+          <w:szCs w:val="20"/>
+        </w:rPr>
+      </w:pPr>
       <w:r>
         <w:rPr>
           <w:rtl w:val="0"/>
@@ -9023,12 +9046,12 @@
           <wp:inline distB="114300" distT="114300" distL="114300" distR="114300">
             <wp:extent cx="5734050" cy="1624013"/>
             <wp:effectExtent b="12700" l="12700" r="12700" t="12700"/>
-            <wp:docPr id="12" name="image11.png"/>
+            <wp:docPr id="11" name="image44.png"/>
             <a:graphic>
               <a:graphicData uri="http://schemas.openxmlformats.org/drawingml/2006/picture">
                 <pic:pic>
                   <pic:nvPicPr>
-                    <pic:cNvPr id="0" name="image11.png"/>
+                    <pic:cNvPr id="0" name="image44.png"/>
                     <pic:cNvPicPr preferRelativeResize="0"/>
                   </pic:nvPicPr>
                   <pic:blipFill>
@@ -9159,12 +9182,12 @@
           <wp:inline distB="114300" distT="114300" distL="114300" distR="114300">
             <wp:extent cx="5029200" cy="1552575"/>
             <wp:effectExtent b="12700" l="12700" r="12700" t="12700"/>
-            <wp:docPr id="5" name="image1.png"/>
+            <wp:docPr id="4" name="image18.png"/>
             <a:graphic>
               <a:graphicData uri="http://schemas.openxmlformats.org/drawingml/2006/picture">
                 <pic:pic>
                   <pic:nvPicPr>
-                    <pic:cNvPr id="0" name="image1.png"/>
+                    <pic:cNvPr id="0" name="image18.png"/>
                     <pic:cNvPicPr preferRelativeResize="0"/>
                   </pic:nvPicPr>
                   <pic:blipFill>
@@ -9444,12 +9467,12 @@
           <wp:inline distB="114300" distT="114300" distL="114300" distR="114300">
             <wp:extent cx="3619500" cy="1219200"/>
             <wp:effectExtent b="12700" l="12700" r="12700" t="12700"/>
-            <wp:docPr id="4" name="image16.png"/>
+            <wp:docPr id="3" name="image27.png"/>
             <a:graphic>
               <a:graphicData uri="http://schemas.openxmlformats.org/drawingml/2006/picture">
                 <pic:pic>
                   <pic:nvPicPr>
-                    <pic:cNvPr id="0" name="image16.png"/>
+                    <pic:cNvPr id="0" name="image27.png"/>
                     <pic:cNvPicPr preferRelativeResize="0"/>
                   </pic:nvPicPr>
                   <pic:blipFill>
@@ -9540,12 +9563,12 @@
           <wp:inline distB="114300" distT="114300" distL="114300" distR="114300">
             <wp:extent cx="3957638" cy="5334000"/>
             <wp:effectExtent b="12700" l="12700" r="12700" t="12700"/>
-            <wp:docPr id="37" name="image49.png"/>
+            <wp:docPr id="36" name="image50.png"/>
             <a:graphic>
               <a:graphicData uri="http://schemas.openxmlformats.org/drawingml/2006/picture">
                 <pic:pic>
                   <pic:nvPicPr>
-                    <pic:cNvPr id="0" name="image49.png"/>
+                    <pic:cNvPr id="0" name="image50.png"/>
                     <pic:cNvPicPr preferRelativeResize="0"/>
                   </pic:nvPicPr>
                   <pic:blipFill>
@@ -9584,8 +9607,8 @@
       <w:pPr>
         <w:jc w:val="center"/>
         <w:rPr>
-          <w:sz w:val="24"/>
-          <w:szCs w:val="24"/>
+          <w:sz w:val="20"/>
+          <w:szCs w:val="20"/>
         </w:rPr>
       </w:pPr>
       <w:r>
@@ -9613,6 +9636,29 @@
         </w:rPr>
         <w:t xml:space="preserve">.</w:t>
       </w:r>
+    </w:p>
+    <w:p>
+      <w:pPr>
+        <w:jc w:val="center"/>
+        <w:rPr>
+          <w:sz w:val="20"/>
+          <w:szCs w:val="20"/>
+        </w:rPr>
+      </w:pPr>
+      <w:r>
+        <w:rPr>
+          <w:rtl w:val="0"/>
+        </w:rPr>
+      </w:r>
+    </w:p>
+    <w:p>
+      <w:pPr>
+        <w:jc w:val="center"/>
+        <w:rPr>
+          <w:sz w:val="20"/>
+          <w:szCs w:val="20"/>
+        </w:rPr>
+      </w:pPr>
       <w:r>
         <w:rPr>
           <w:rtl w:val="0"/>
@@ -9658,12 +9704,12 @@
           <wp:inline distB="114300" distT="114300" distL="114300" distR="114300">
             <wp:extent cx="5010150" cy="1371600"/>
             <wp:effectExtent b="12700" l="12700" r="12700" t="12700"/>
-            <wp:docPr id="39" name="image30.png"/>
+            <wp:docPr id="38" name="image17.png"/>
             <a:graphic>
               <a:graphicData uri="http://schemas.openxmlformats.org/drawingml/2006/picture">
                 <pic:pic>
                   <pic:nvPicPr>
-                    <pic:cNvPr id="0" name="image30.png"/>
+                    <pic:cNvPr id="0" name="image17.png"/>
                     <pic:cNvPicPr preferRelativeResize="0"/>
                   </pic:nvPicPr>
                   <pic:blipFill>
@@ -9750,6 +9796,16 @@
     </w:p>
     <w:p>
       <w:pPr>
+        <w:rPr/>
+      </w:pPr>
+      <w:r>
+        <w:rPr>
+          <w:rtl w:val="0"/>
+        </w:rPr>
+      </w:r>
+    </w:p>
+    <w:p>
+      <w:pPr>
         <w:jc w:val="both"/>
         <w:rPr>
           <w:color w:val="ff0000"/>
@@ -9923,7 +9979,7 @@
           <wp:inline distB="114300" distT="114300" distL="114300" distR="114300">
             <wp:extent cx="5734050" cy="3443288"/>
             <wp:effectExtent b="12700" l="12700" r="12700" t="12700"/>
-            <wp:docPr id="14" name="image48.png"/>
+            <wp:docPr id="13" name="image48.png"/>
             <a:graphic>
               <a:graphicData uri="http://schemas.openxmlformats.org/drawingml/2006/picture">
                 <pic:pic>
@@ -10015,6 +10071,17 @@
     </w:p>
     <w:p>
       <w:pPr>
+        <w:jc w:val="center"/>
+        <w:rPr/>
+      </w:pPr>
+      <w:r>
+        <w:rPr>
+          <w:rtl w:val="0"/>
+        </w:rPr>
+      </w:r>
+    </w:p>
+    <w:p>
+      <w:pPr>
         <w:rPr/>
       </w:pPr>
       <w:r>
@@ -10052,12 +10119,12 @@
           <wp:inline distB="114300" distT="114300" distL="114300" distR="114300">
             <wp:extent cx="5019675" cy="1362075"/>
             <wp:effectExtent b="12700" l="12700" r="12700" t="12700"/>
-            <wp:docPr id="25" name="image23.png"/>
+            <wp:docPr id="24" name="image22.png"/>
             <a:graphic>
               <a:graphicData uri="http://schemas.openxmlformats.org/drawingml/2006/picture">
                 <pic:pic>
                   <pic:nvPicPr>
-                    <pic:cNvPr id="0" name="image23.png"/>
+                    <pic:cNvPr id="0" name="image22.png"/>
                     <pic:cNvPicPr preferRelativeResize="0"/>
                   </pic:nvPicPr>
                   <pic:blipFill>
@@ -10146,6 +10213,20 @@
       <w:pPr>
         <w:jc w:val="both"/>
         <w:rPr>
+          <w:sz w:val="24"/>
+          <w:szCs w:val="24"/>
+        </w:rPr>
+      </w:pPr>
+      <w:r>
+        <w:rPr>
+          <w:rtl w:val="0"/>
+        </w:rPr>
+      </w:r>
+    </w:p>
+    <w:p>
+      <w:pPr>
+        <w:jc w:val="both"/>
+        <w:rPr>
           <w:color w:val="ff0000"/>
           <w:sz w:val="24"/>
           <w:szCs w:val="24"/>
@@ -10359,12 +10440,12 @@
           <wp:inline distB="114300" distT="114300" distL="114300" distR="114300">
             <wp:extent cx="4695825" cy="2066925"/>
             <wp:effectExtent b="12700" l="12700" r="12700" t="12700"/>
-            <wp:docPr id="17" name="image39.png"/>
+            <wp:docPr id="16" name="image26.png"/>
             <a:graphic>
               <a:graphicData uri="http://schemas.openxmlformats.org/drawingml/2006/picture">
                 <pic:pic>
                   <pic:nvPicPr>
-                    <pic:cNvPr id="0" name="image39.png"/>
+                    <pic:cNvPr id="0" name="image26.png"/>
                     <pic:cNvPicPr preferRelativeResize="0"/>
                   </pic:nvPicPr>
                   <pic:blipFill>
@@ -10471,12 +10552,12 @@
           <wp:inline distB="114300" distT="114300" distL="114300" distR="114300">
             <wp:extent cx="5105400" cy="5686425"/>
             <wp:effectExtent b="12700" l="12700" r="12700" t="12700"/>
-            <wp:docPr id="7" name="image50.png"/>
+            <wp:docPr id="6" name="image46.png"/>
             <a:graphic>
               <a:graphicData uri="http://schemas.openxmlformats.org/drawingml/2006/picture">
                 <pic:pic>
                   <pic:nvPicPr>
-                    <pic:cNvPr id="0" name="image50.png"/>
+                    <pic:cNvPr id="0" name="image46.png"/>
                     <pic:cNvPicPr preferRelativeResize="0"/>
                   </pic:nvPicPr>
                   <pic:blipFill>
@@ -10583,12 +10664,12 @@
           <wp:inline distB="114300" distT="114300" distL="114300" distR="114300">
             <wp:extent cx="2905125" cy="581025"/>
             <wp:effectExtent b="12700" l="12700" r="12700" t="12700"/>
-            <wp:docPr id="48" name="image32.png"/>
+            <wp:docPr id="47" name="image35.png"/>
             <a:graphic>
               <a:graphicData uri="http://schemas.openxmlformats.org/drawingml/2006/picture">
                 <pic:pic>
                   <pic:nvPicPr>
-                    <pic:cNvPr id="0" name="image32.png"/>
+                    <pic:cNvPr id="0" name="image35.png"/>
                     <pic:cNvPicPr preferRelativeResize="0"/>
                   </pic:nvPicPr>
                   <pic:blipFill>
@@ -10705,12 +10786,12 @@
           <wp:inline distB="114300" distT="114300" distL="114300" distR="114300">
             <wp:extent cx="4991100" cy="1371600"/>
             <wp:effectExtent b="12700" l="12700" r="12700" t="12700"/>
-            <wp:docPr id="6" name="image12.png"/>
+            <wp:docPr id="5" name="image19.png"/>
             <a:graphic>
               <a:graphicData uri="http://schemas.openxmlformats.org/drawingml/2006/picture">
                 <pic:pic>
                   <pic:nvPicPr>
-                    <pic:cNvPr id="0" name="image12.png"/>
+                    <pic:cNvPr id="0" name="image19.png"/>
                     <pic:cNvPicPr preferRelativeResize="0"/>
                   </pic:nvPicPr>
                   <pic:blipFill>
@@ -10799,6 +10880,20 @@
       <w:pPr>
         <w:jc w:val="both"/>
         <w:rPr>
+          <w:sz w:val="24"/>
+          <w:szCs w:val="24"/>
+        </w:rPr>
+      </w:pPr>
+      <w:r>
+        <w:rPr>
+          <w:rtl w:val="0"/>
+        </w:rPr>
+      </w:r>
+    </w:p>
+    <w:p>
+      <w:pPr>
+        <w:jc w:val="both"/>
+        <w:rPr>
           <w:color w:val="ff0000"/>
           <w:sz w:val="24"/>
           <w:szCs w:val="24"/>
@@ -11331,12 +11426,12 @@
           <wp:inline distB="114300" distT="114300" distL="114300" distR="114300">
             <wp:extent cx="5734050" cy="5676900"/>
             <wp:effectExtent b="0" l="0" r="0" t="0"/>
-            <wp:docPr id="30" name="image10.png"/>
+            <wp:docPr id="29" name="image20.png"/>
             <a:graphic>
               <a:graphicData uri="http://schemas.openxmlformats.org/drawingml/2006/picture">
                 <pic:pic>
                   <pic:nvPicPr>
-                    <pic:cNvPr id="0" name="image10.png"/>
+                    <pic:cNvPr id="0" name="image20.png"/>
                     <pic:cNvPicPr preferRelativeResize="0"/>
                   </pic:nvPicPr>
                   <pic:blipFill>
@@ -11415,6 +11510,61 @@
         <w:rPr>
           <w:rtl w:val="0"/>
         </w:rPr>
+      </w:r>
+    </w:p>
+    <w:p>
+      <w:pPr>
+        <w:jc w:val="both"/>
+        <w:rPr/>
+      </w:pPr>
+      <w:r>
+        <w:rPr>
+          <w:rtl w:val="0"/>
+        </w:rPr>
+      </w:r>
+    </w:p>
+    <w:p>
+      <w:pPr>
+        <w:rPr>
+          <w:sz w:val="24"/>
+          <w:szCs w:val="24"/>
+        </w:rPr>
+      </w:pPr>
+      <w:r>
+        <w:rPr>
+          <w:sz w:val="24"/>
+          <w:szCs w:val="24"/>
+          <w:rtl w:val="0"/>
+        </w:rPr>
+        <w:t xml:space="preserve">A seguir está o link da imagem do diagrama de classes, pois a imagem pode não estar tão nítida e de fácil visualização: </w:t>
+      </w:r>
+    </w:p>
+    <w:p>
+      <w:pPr>
+        <w:rPr>
+          <w:sz w:val="24"/>
+          <w:szCs w:val="24"/>
+        </w:rPr>
+      </w:pPr>
+      <w:hyperlink r:id="rId64">
+        <w:r>
+          <w:rPr>
+            <w:color w:val="1155cc"/>
+            <w:sz w:val="24"/>
+            <w:szCs w:val="24"/>
+            <w:u w:val="single"/>
+            <w:rtl w:val="0"/>
+          </w:rPr>
+          <w:t xml:space="preserve">https://github.com/cardepaula/trabalho-final-lfa-DMH/blob/master/documentation/images/DMH%20class%20diagram.png?raw=true</w:t>
+        </w:r>
+      </w:hyperlink>
+      <w:r>
+        <w:rPr>
+          <w:sz w:val="24"/>
+          <w:szCs w:val="24"/>
+          <w:rtl w:val="0"/>
+        </w:rPr>
+        <w:t xml:space="preserve"> </w:t>
       </w:r>
     </w:p>
     <w:p>
@@ -12222,40 +12372,6 @@
     </w:p>
     <w:p>
       <w:pPr>
-        <w:rPr/>
-      </w:pPr>
-      <w:r>
-        <w:rPr>
-          <w:rtl w:val="0"/>
-        </w:rPr>
-      </w:r>
-    </w:p>
-    <w:p>
-      <w:pPr>
-        <w:pStyle w:val="Heading1"/>
-        <w:jc w:val="both"/>
-        <w:rPr/>
-      </w:pPr>
-      <w:bookmarkStart w:colFirst="0" w:colLast="0" w:name="_x9suy6r9eab0" w:id="41"/>
-      <w:bookmarkEnd w:id="41"/>
-      <w:r>
-        <w:rPr>
-          <w:rtl w:val="0"/>
-        </w:rPr>
-      </w:r>
-    </w:p>
-    <w:p>
-      <w:pPr>
-        <w:rPr/>
-      </w:pPr>
-      <w:r>
-        <w:rPr>
-          <w:rtl w:val="0"/>
-        </w:rPr>
-      </w:r>
-    </w:p>
-    <w:p>
-      <w:pPr>
         <w:pStyle w:val="Heading1"/>
         <w:jc w:val="both"/>
         <w:rPr>
@@ -12264,8 +12380,8 @@
           <w:szCs w:val="28"/>
         </w:rPr>
       </w:pPr>
-      <w:bookmarkStart w:colFirst="0" w:colLast="0" w:name="_6kwqjy3h0ir1" w:id="42"/>
-      <w:bookmarkEnd w:id="42"/>
+      <w:bookmarkStart w:colFirst="0" w:colLast="0" w:name="_6kwqjy3h0ir1" w:id="41"/>
+      <w:bookmarkEnd w:id="41"/>
       <w:r>
         <w:rPr>
           <w:rtl w:val="0"/>
@@ -12308,7 +12424,7 @@
           <w:szCs w:val="24"/>
           <w:rtl w:val="0"/>
         </w:rPr>
-        <w:t xml:space="preserve">A implementação de uma DSL (Domain Specific Language) pode é importante, pois mostra os princípios de uma linguagem de programação, abrindo margem para uma visão mais crítica.</w:t>
+        <w:t xml:space="preserve">A implementação de uma DSL (Domain Specific Language) é importante, pois mostra os princípios de uma linguagem de programação, abrindo margem para uma visão mais crítica.</w:t>
       </w:r>
       <w:r>
         <w:rPr>
@@ -12362,7 +12478,7 @@
           <w:szCs w:val="24"/>
           <w:rtl w:val="0"/>
         </w:rPr>
-        <w:t xml:space="preserve">, o intuito é que ela seja concisa e que descreve as informações de maneira clara, limpa, atacando um objetivo específico, ou seja, o foco da sua linguagem.</w:t>
+        <w:t xml:space="preserve">, o intuito é que ela seja concisa e que descreve as informações de maneira clara, limpa, atacando um objetivo específico, ou seja, o foco da linguagem.</w:t>
       </w:r>
       <w:r>
         <w:rPr>
@@ -12731,32 +12847,32 @@
         <w:jc w:val="both"/>
         <w:rPr/>
       </w:pPr>
-      <w:bookmarkStart w:colFirst="0" w:colLast="0" w:name="_9iwa843fltt9" w:id="43"/>
+      <w:bookmarkStart w:colFirst="0" w:colLast="0" w:name="_9iwa843fltt9" w:id="42"/>
+      <w:bookmarkEnd w:id="42"/>
+      <w:r>
+        <w:rPr>
+          <w:rtl w:val="0"/>
+        </w:rPr>
+      </w:r>
+    </w:p>
+    <w:p>
+      <w:pPr>
+        <w:rPr/>
+      </w:pPr>
+      <w:r>
+        <w:rPr>
+          <w:rtl w:val="0"/>
+        </w:rPr>
+      </w:r>
+    </w:p>
+    <w:p>
+      <w:pPr>
+        <w:pStyle w:val="Heading1"/>
+        <w:jc w:val="both"/>
+        <w:rPr/>
+      </w:pPr>
+      <w:bookmarkStart w:colFirst="0" w:colLast="0" w:name="_a7flrqbnsqf4" w:id="43"/>
       <w:bookmarkEnd w:id="43"/>
-      <w:r>
-        <w:rPr>
-          <w:rtl w:val="0"/>
-        </w:rPr>
-      </w:r>
-    </w:p>
-    <w:p>
-      <w:pPr>
-        <w:rPr/>
-      </w:pPr>
-      <w:r>
-        <w:rPr>
-          <w:rtl w:val="0"/>
-        </w:rPr>
-      </w:r>
-    </w:p>
-    <w:p>
-      <w:pPr>
-        <w:pStyle w:val="Heading1"/>
-        <w:jc w:val="both"/>
-        <w:rPr/>
-      </w:pPr>
-      <w:bookmarkStart w:colFirst="0" w:colLast="0" w:name="_a7flrqbnsqf4" w:id="44"/>
-      <w:bookmarkEnd w:id="44"/>
       <w:r>
         <w:rPr>
           <w:rtl w:val="0"/>
@@ -12819,7 +12935,7 @@
         </w:rPr>
         <w:t xml:space="preserve">GitHub:  </w:t>
       </w:r>
-      <w:hyperlink r:id="rId64">
+      <w:hyperlink r:id="rId65">
         <w:r>
           <w:rPr>
             <w:color w:val="1155cc"/>
@@ -12858,7 +12974,7 @@
         </w:rPr>
         <w:t xml:space="preserve">Documentação: </w:t>
       </w:r>
-      <w:hyperlink r:id="rId65">
+      <w:hyperlink r:id="rId66">
         <w:r>
           <w:rPr>
             <w:color w:val="1155cc"/>
@@ -12925,7 +13041,7 @@
           <w:szCs w:val="24"/>
         </w:rPr>
       </w:pPr>
-      <w:hyperlink r:id="rId66">
+      <w:hyperlink r:id="rId67">
         <w:r>
           <w:rPr>
             <w:color w:val="1155cc"/>
@@ -12992,7 +13108,7 @@
           <w:szCs w:val="24"/>
         </w:rPr>
       </w:pPr>
-      <w:hyperlink r:id="rId67">
+      <w:hyperlink r:id="rId68">
         <w:r>
           <w:rPr>
             <w:color w:val="1155cc"/>
@@ -13026,7 +13142,7 @@
           <w:szCs w:val="24"/>
         </w:rPr>
       </w:pPr>
-      <w:hyperlink r:id="rId68">
+      <w:hyperlink r:id="rId69">
         <w:r>
           <w:rPr>
             <w:color w:val="1155cc"/>
@@ -13060,7 +13176,7 @@
           <w:szCs w:val="24"/>
         </w:rPr>
       </w:pPr>
-      <w:hyperlink r:id="rId69">
+      <w:hyperlink r:id="rId70">
         <w:r>
           <w:rPr>
             <w:color w:val="1155cc"/>
@@ -13120,8 +13236,8 @@
       </w:r>
     </w:p>
     <w:sectPr>
-      <w:headerReference r:id="rId70" w:type="default"/>
-      <w:footerReference r:id="rId71" w:type="default"/>
+      <w:headerReference r:id="rId71" w:type="default"/>
+      <w:footerReference r:id="rId72" w:type="default"/>
       <w:pgSz w:h="16834" w:w="11909"/>
       <w:pgMar w:bottom="1440" w:top="1440" w:left="1440" w:right="1440" w:header="720" w:footer="720"/>
       <w:pgNumType w:start="1"/>

</xml_diff>

<commit_message>
docs: Adição de informação no relatório sobre os diagramas de sintaxe
</commit_message>
<xml_diff>
--- a/documentation/LFA relatório trabalho final.docx
+++ b/documentation/LFA relatório trabalho final.docx
@@ -32,12 +32,12 @@
           <wp:inline distB="114300" distT="114300" distL="114300" distR="114300">
             <wp:extent cx="2041475" cy="2041475"/>
             <wp:effectExtent b="0" l="0" r="0" t="0"/>
-            <wp:docPr id="39" name="image7.png"/>
+            <wp:docPr id="39" name="image25.png"/>
             <a:graphic>
               <a:graphicData uri="http://schemas.openxmlformats.org/drawingml/2006/picture">
                 <pic:pic>
                   <pic:nvPicPr>
-                    <pic:cNvPr id="0" name="image7.png"/>
+                    <pic:cNvPr id="0" name="image25.png"/>
                     <pic:cNvPicPr preferRelativeResize="0"/>
                   </pic:nvPicPr>
                   <pic:blipFill>
@@ -5045,12 +5045,12 @@
           <wp:inline distB="114300" distT="114300" distL="114300" distR="114300">
             <wp:extent cx="5486400" cy="3781425"/>
             <wp:effectExtent b="12700" l="12700" r="12700" t="12700"/>
-            <wp:docPr id="10" name="image1.png"/>
+            <wp:docPr id="10" name="image5.png"/>
             <a:graphic>
               <a:graphicData uri="http://schemas.openxmlformats.org/drawingml/2006/picture">
                 <pic:pic>
                   <pic:nvPicPr>
-                    <pic:cNvPr id="0" name="image1.png"/>
+                    <pic:cNvPr id="0" name="image5.png"/>
                     <pic:cNvPicPr preferRelativeResize="0"/>
                   </pic:nvPicPr>
                   <pic:blipFill>
@@ -5368,12 +5368,12 @@
           <wp:inline distB="114300" distT="114300" distL="114300" distR="114300">
             <wp:extent cx="5305425" cy="2333625"/>
             <wp:effectExtent b="12700" l="12700" r="12700" t="12700"/>
-            <wp:docPr id="31" name="image3.png"/>
+            <wp:docPr id="31" name="image16.png"/>
             <a:graphic>
               <a:graphicData uri="http://schemas.openxmlformats.org/drawingml/2006/picture">
                 <pic:pic>
                   <pic:nvPicPr>
-                    <pic:cNvPr id="0" name="image3.png"/>
+                    <pic:cNvPr id="0" name="image16.png"/>
                     <pic:cNvPicPr preferRelativeResize="0"/>
                   </pic:nvPicPr>
                   <pic:blipFill>
@@ -5875,12 +5875,12 @@
           <wp:inline distB="114300" distT="114300" distL="114300" distR="114300">
             <wp:extent cx="2047875" cy="1333500"/>
             <wp:effectExtent b="12700" l="12700" r="12700" t="12700"/>
-            <wp:docPr id="28" name="image38.png"/>
+            <wp:docPr id="28" name="image27.png"/>
             <a:graphic>
               <a:graphicData uri="http://schemas.openxmlformats.org/drawingml/2006/picture">
                 <pic:pic>
                   <pic:nvPicPr>
-                    <pic:cNvPr id="0" name="image38.png"/>
+                    <pic:cNvPr id="0" name="image27.png"/>
                     <pic:cNvPicPr preferRelativeResize="0"/>
                   </pic:nvPicPr>
                   <pic:blipFill>
@@ -5941,12 +5941,12 @@
             <wp:extent cx="1981200" cy="3876675"/>
             <wp:effectExtent b="12700" l="12700" r="12700" t="12700"/>
             <wp:wrapTopAndBottom distB="114300" distT="114300"/>
-            <wp:docPr id="42" name="image23.png"/>
+            <wp:docPr id="42" name="image36.png"/>
             <a:graphic>
               <a:graphicData uri="http://schemas.openxmlformats.org/drawingml/2006/picture">
                 <pic:pic>
                   <pic:nvPicPr>
-                    <pic:cNvPr id="0" name="image23.png"/>
+                    <pic:cNvPr id="0" name="image36.png"/>
                     <pic:cNvPicPr preferRelativeResize="0"/>
                   </pic:nvPicPr>
                   <pic:blipFill>
@@ -5988,12 +5988,12 @@
             <wp:extent cx="3343275" cy="1876425"/>
             <wp:effectExtent b="12700" l="12700" r="12700" t="12700"/>
             <wp:wrapTopAndBottom distB="114300" distT="114300"/>
-            <wp:docPr id="35" name="image40.png"/>
+            <wp:docPr id="35" name="image31.png"/>
             <a:graphic>
               <a:graphicData uri="http://schemas.openxmlformats.org/drawingml/2006/picture">
                 <pic:pic>
                   <pic:nvPicPr>
-                    <pic:cNvPr id="0" name="image40.png"/>
+                    <pic:cNvPr id="0" name="image31.png"/>
                     <pic:cNvPicPr preferRelativeResize="0"/>
                   </pic:nvPicPr>
                   <pic:blipFill>
@@ -6035,12 +6035,12 @@
             <wp:extent cx="2095500" cy="1133475"/>
             <wp:effectExtent b="12700" l="12700" r="12700" t="12700"/>
             <wp:wrapTopAndBottom distB="114300" distT="114300"/>
-            <wp:docPr id="2" name="image14.png"/>
+            <wp:docPr id="2" name="image48.png"/>
             <a:graphic>
               <a:graphicData uri="http://schemas.openxmlformats.org/drawingml/2006/picture">
                 <pic:pic>
                   <pic:nvPicPr>
-                    <pic:cNvPr id="0" name="image14.png"/>
+                    <pic:cNvPr id="0" name="image48.png"/>
                     <pic:cNvPicPr preferRelativeResize="0"/>
                   </pic:nvPicPr>
                   <pic:blipFill>
@@ -6082,12 +6082,12 @@
             <wp:extent cx="5114925" cy="1466850"/>
             <wp:effectExtent b="12700" l="12700" r="12700" t="12700"/>
             <wp:wrapTopAndBottom distB="114300" distT="114300"/>
-            <wp:docPr id="41" name="image24.png"/>
+            <wp:docPr id="41" name="image34.png"/>
             <a:graphic>
               <a:graphicData uri="http://schemas.openxmlformats.org/drawingml/2006/picture">
                 <pic:pic>
                   <pic:nvPicPr>
-                    <pic:cNvPr id="0" name="image24.png"/>
+                    <pic:cNvPr id="0" name="image34.png"/>
                     <pic:cNvPicPr preferRelativeResize="0"/>
                   </pic:nvPicPr>
                   <pic:blipFill>
@@ -6129,12 +6129,12 @@
             <wp:extent cx="3105150" cy="1295400"/>
             <wp:effectExtent b="12700" l="12700" r="12700" t="12700"/>
             <wp:wrapTopAndBottom distB="114300" distT="114300"/>
-            <wp:docPr id="32" name="image34.png"/>
+            <wp:docPr id="32" name="image23.png"/>
             <a:graphic>
               <a:graphicData uri="http://schemas.openxmlformats.org/drawingml/2006/picture">
                 <pic:pic>
                   <pic:nvPicPr>
-                    <pic:cNvPr id="0" name="image34.png"/>
+                    <pic:cNvPr id="0" name="image23.png"/>
                     <pic:cNvPicPr preferRelativeResize="0"/>
                   </pic:nvPicPr>
                   <pic:blipFill>
@@ -6176,12 +6176,12 @@
             <wp:extent cx="4381500" cy="1133475"/>
             <wp:effectExtent b="12700" l="12700" r="12700" t="12700"/>
             <wp:wrapTopAndBottom distB="114300" distT="114300"/>
-            <wp:docPr id="43" name="image25.png"/>
+            <wp:docPr id="43" name="image50.png"/>
             <a:graphic>
               <a:graphicData uri="http://schemas.openxmlformats.org/drawingml/2006/picture">
                 <pic:pic>
                   <pic:nvPicPr>
-                    <pic:cNvPr id="0" name="image25.png"/>
+                    <pic:cNvPr id="0" name="image50.png"/>
                     <pic:cNvPicPr preferRelativeResize="0"/>
                   </pic:nvPicPr>
                   <pic:blipFill>
@@ -6236,12 +6236,12 @@
             <wp:extent cx="2514600" cy="1257300"/>
             <wp:effectExtent b="12700" l="12700" r="12700" t="12700"/>
             <wp:wrapTopAndBottom distB="114300" distT="114300"/>
-            <wp:docPr id="37" name="image37.png"/>
+            <wp:docPr id="37" name="image21.png"/>
             <a:graphic>
               <a:graphicData uri="http://schemas.openxmlformats.org/drawingml/2006/picture">
                 <pic:pic>
                   <pic:nvPicPr>
-                    <pic:cNvPr id="0" name="image37.png"/>
+                    <pic:cNvPr id="0" name="image21.png"/>
                     <pic:cNvPicPr preferRelativeResize="0"/>
                   </pic:nvPicPr>
                   <pic:blipFill>
@@ -6283,12 +6283,12 @@
             <wp:extent cx="3457575" cy="1600200"/>
             <wp:effectExtent b="12700" l="12700" r="12700" t="12700"/>
             <wp:wrapTopAndBottom distB="114300" distT="114300"/>
-            <wp:docPr id="12" name="image15.png"/>
+            <wp:docPr id="12" name="image9.png"/>
             <a:graphic>
               <a:graphicData uri="http://schemas.openxmlformats.org/drawingml/2006/picture">
                 <pic:pic>
                   <pic:nvPicPr>
-                    <pic:cNvPr id="0" name="image15.png"/>
+                    <pic:cNvPr id="0" name="image9.png"/>
                     <pic:cNvPicPr preferRelativeResize="0"/>
                   </pic:nvPicPr>
                   <pic:blipFill>
@@ -6330,12 +6330,12 @@
             <wp:extent cx="3219450" cy="1676400"/>
             <wp:effectExtent b="12700" l="12700" r="12700" t="12700"/>
             <wp:wrapTopAndBottom distB="114300" distT="114300"/>
-            <wp:docPr id="1" name="image32.png"/>
+            <wp:docPr id="1" name="image19.png"/>
             <a:graphic>
               <a:graphicData uri="http://schemas.openxmlformats.org/drawingml/2006/picture">
                 <pic:pic>
                   <pic:nvPicPr>
-                    <pic:cNvPr id="0" name="image32.png"/>
+                    <pic:cNvPr id="0" name="image19.png"/>
                     <pic:cNvPicPr preferRelativeResize="0"/>
                   </pic:nvPicPr>
                   <pic:blipFill>
@@ -6424,12 +6424,12 @@
             <wp:extent cx="2057400" cy="1233488"/>
             <wp:effectExtent b="12700" l="12700" r="12700" t="12700"/>
             <wp:wrapTopAndBottom distB="114300" distT="114300"/>
-            <wp:docPr id="30" name="image8.png"/>
+            <wp:docPr id="30" name="image20.png"/>
             <a:graphic>
               <a:graphicData uri="http://schemas.openxmlformats.org/drawingml/2006/picture">
                 <pic:pic>
                   <pic:nvPicPr>
-                    <pic:cNvPr id="0" name="image8.png"/>
+                    <pic:cNvPr id="0" name="image20.png"/>
                     <pic:cNvPicPr preferRelativeResize="0"/>
                   </pic:nvPicPr>
                   <pic:blipFill>
@@ -6471,12 +6471,12 @@
             <wp:extent cx="4152900" cy="1657350"/>
             <wp:effectExtent b="12700" l="12700" r="12700" t="12700"/>
             <wp:wrapTopAndBottom distB="114300" distT="114300"/>
-            <wp:docPr id="44" name="image29.png"/>
+            <wp:docPr id="44" name="image37.png"/>
             <a:graphic>
               <a:graphicData uri="http://schemas.openxmlformats.org/drawingml/2006/picture">
                 <pic:pic>
                   <pic:nvPicPr>
-                    <pic:cNvPr id="0" name="image29.png"/>
+                    <pic:cNvPr id="0" name="image37.png"/>
                     <pic:cNvPicPr preferRelativeResize="0"/>
                   </pic:nvPicPr>
                   <pic:blipFill>
@@ -6531,12 +6531,12 @@
             <wp:extent cx="1504950" cy="1095375"/>
             <wp:effectExtent b="12700" l="12700" r="12700" t="12700"/>
             <wp:wrapTopAndBottom distB="114300" distT="114300"/>
-            <wp:docPr id="18" name="image2.png"/>
+            <wp:docPr id="18" name="image1.png"/>
             <a:graphic>
               <a:graphicData uri="http://schemas.openxmlformats.org/drawingml/2006/picture">
                 <pic:pic>
                   <pic:nvPicPr>
-                    <pic:cNvPr id="0" name="image2.png"/>
+                    <pic:cNvPr id="0" name="image1.png"/>
                     <pic:cNvPicPr preferRelativeResize="0"/>
                   </pic:nvPicPr>
                   <pic:blipFill>
@@ -6578,12 +6578,12 @@
             <wp:extent cx="2457450" cy="3886200"/>
             <wp:effectExtent b="12700" l="12700" r="12700" t="12700"/>
             <wp:wrapTopAndBottom distB="114300" distT="114300"/>
-            <wp:docPr id="49" name="image30.png"/>
+            <wp:docPr id="49" name="image44.png"/>
             <a:graphic>
               <a:graphicData uri="http://schemas.openxmlformats.org/drawingml/2006/picture">
                 <pic:pic>
                   <pic:nvPicPr>
-                    <pic:cNvPr id="0" name="image30.png"/>
+                    <pic:cNvPr id="0" name="image44.png"/>
                     <pic:cNvPicPr preferRelativeResize="0"/>
                   </pic:nvPicPr>
                   <pic:blipFill>
@@ -6625,12 +6625,12 @@
             <wp:extent cx="2057400" cy="1266825"/>
             <wp:effectExtent b="12700" l="12700" r="12700" t="12700"/>
             <wp:wrapTopAndBottom distB="114300" distT="114300"/>
-            <wp:docPr id="9" name="image11.png"/>
+            <wp:docPr id="9" name="image3.png"/>
             <a:graphic>
               <a:graphicData uri="http://schemas.openxmlformats.org/drawingml/2006/picture">
                 <pic:pic>
                   <pic:nvPicPr>
-                    <pic:cNvPr id="0" name="image11.png"/>
+                    <pic:cNvPr id="0" name="image3.png"/>
                     <pic:cNvPicPr preferRelativeResize="0"/>
                   </pic:nvPicPr>
                   <pic:blipFill>
@@ -6672,12 +6672,12 @@
             <wp:extent cx="3057525" cy="1695450"/>
             <wp:effectExtent b="12700" l="12700" r="12700" t="12700"/>
             <wp:wrapTopAndBottom distB="114300" distT="114300"/>
-            <wp:docPr id="20" name="image16.png"/>
+            <wp:docPr id="20" name="image8.png"/>
             <a:graphic>
               <a:graphicData uri="http://schemas.openxmlformats.org/drawingml/2006/picture">
                 <pic:pic>
                   <pic:nvPicPr>
-                    <pic:cNvPr id="0" name="image16.png"/>
+                    <pic:cNvPr id="0" name="image8.png"/>
                     <pic:cNvPicPr preferRelativeResize="0"/>
                   </pic:nvPicPr>
                   <pic:blipFill>
@@ -6719,12 +6719,12 @@
             <wp:extent cx="2162175" cy="1695450"/>
             <wp:effectExtent b="12700" l="12700" r="12700" t="12700"/>
             <wp:wrapTopAndBottom distB="114300" distT="114300"/>
-            <wp:docPr id="19" name="image10.png"/>
+            <wp:docPr id="19" name="image2.png"/>
             <a:graphic>
               <a:graphicData uri="http://schemas.openxmlformats.org/drawingml/2006/picture">
                 <pic:pic>
                   <pic:nvPicPr>
-                    <pic:cNvPr id="0" name="image10.png"/>
+                    <pic:cNvPr id="0" name="image2.png"/>
                     <pic:cNvPicPr preferRelativeResize="0"/>
                   </pic:nvPicPr>
                   <pic:blipFill>
@@ -6766,12 +6766,12 @@
             <wp:extent cx="1362075" cy="1114425"/>
             <wp:effectExtent b="12700" l="12700" r="12700" t="12700"/>
             <wp:wrapTopAndBottom distB="114300" distT="114300"/>
-            <wp:docPr id="46" name="image21.png"/>
+            <wp:docPr id="46" name="image32.png"/>
             <a:graphic>
               <a:graphicData uri="http://schemas.openxmlformats.org/drawingml/2006/picture">
                 <pic:pic>
                   <pic:nvPicPr>
-                    <pic:cNvPr id="0" name="image21.png"/>
+                    <pic:cNvPr id="0" name="image32.png"/>
                     <pic:cNvPicPr preferRelativeResize="0"/>
                   </pic:nvPicPr>
                   <pic:blipFill>
@@ -6813,12 +6813,12 @@
             <wp:extent cx="3314700" cy="1676400"/>
             <wp:effectExtent b="12700" l="12700" r="12700" t="12700"/>
             <wp:wrapTopAndBottom distB="114300" distT="114300"/>
-            <wp:docPr id="7" name="image12.png"/>
+            <wp:docPr id="7" name="image7.png"/>
             <a:graphic>
               <a:graphicData uri="http://schemas.openxmlformats.org/drawingml/2006/picture">
                 <pic:pic>
                   <pic:nvPicPr>
-                    <pic:cNvPr id="0" name="image12.png"/>
+                    <pic:cNvPr id="0" name="image7.png"/>
                     <pic:cNvPicPr preferRelativeResize="0"/>
                   </pic:nvPicPr>
                   <pic:blipFill>
@@ -6951,12 +6951,12 @@
             <wp:extent cx="1285875" cy="1123950"/>
             <wp:effectExtent b="12700" l="12700" r="12700" t="12700"/>
             <wp:wrapTopAndBottom distB="114300" distT="114300"/>
-            <wp:docPr id="22" name="image6.png"/>
+            <wp:docPr id="22" name="image15.png"/>
             <a:graphic>
               <a:graphicData uri="http://schemas.openxmlformats.org/drawingml/2006/picture">
                 <pic:pic>
                   <pic:nvPicPr>
-                    <pic:cNvPr id="0" name="image6.png"/>
+                    <pic:cNvPr id="0" name="image15.png"/>
                     <pic:cNvPicPr preferRelativeResize="0"/>
                   </pic:nvPicPr>
                   <pic:blipFill>
@@ -6998,12 +6998,12 @@
             <wp:extent cx="1704975" cy="3886200"/>
             <wp:effectExtent b="12700" l="12700" r="12700" t="12700"/>
             <wp:wrapTopAndBottom distB="114300" distT="114300"/>
-            <wp:docPr id="17" name="image41.png"/>
+            <wp:docPr id="17" name="image6.png"/>
             <a:graphic>
               <a:graphicData uri="http://schemas.openxmlformats.org/drawingml/2006/picture">
                 <pic:pic>
                   <pic:nvPicPr>
-                    <pic:cNvPr id="0" name="image41.png"/>
+                    <pic:cNvPr id="0" name="image6.png"/>
                     <pic:cNvPicPr preferRelativeResize="0"/>
                   </pic:nvPicPr>
                   <pic:blipFill>
@@ -7045,12 +7045,12 @@
             <wp:extent cx="1314450" cy="1695450"/>
             <wp:effectExtent b="12700" l="12700" r="12700" t="12700"/>
             <wp:wrapTopAndBottom distB="114300" distT="114300"/>
-            <wp:docPr id="34" name="image9.png"/>
+            <wp:docPr id="34" name="image29.png"/>
             <a:graphic>
               <a:graphicData uri="http://schemas.openxmlformats.org/drawingml/2006/picture">
                 <pic:pic>
                   <pic:nvPicPr>
-                    <pic:cNvPr id="0" name="image9.png"/>
+                    <pic:cNvPr id="0" name="image29.png"/>
                     <pic:cNvPicPr preferRelativeResize="0"/>
                   </pic:nvPicPr>
                   <pic:blipFill>
@@ -7092,12 +7092,12 @@
             <wp:extent cx="1362075" cy="2914650"/>
             <wp:effectExtent b="12700" l="12700" r="12700" t="12700"/>
             <wp:wrapTopAndBottom distB="114300" distT="114300"/>
-            <wp:docPr id="8" name="image4.png"/>
+            <wp:docPr id="8" name="image13.png"/>
             <a:graphic>
               <a:graphicData uri="http://schemas.openxmlformats.org/drawingml/2006/picture">
                 <pic:pic>
                   <pic:nvPicPr>
-                    <pic:cNvPr id="0" name="image4.png"/>
+                    <pic:cNvPr id="0" name="image13.png"/>
                     <pic:cNvPicPr preferRelativeResize="0"/>
                   </pic:nvPicPr>
                   <pic:blipFill>
@@ -7139,12 +7139,12 @@
             <wp:extent cx="1323975" cy="1685925"/>
             <wp:effectExtent b="12700" l="12700" r="12700" t="12700"/>
             <wp:wrapTopAndBottom distB="114300" distT="114300"/>
-            <wp:docPr id="45" name="image31.png"/>
+            <wp:docPr id="45" name="image30.png"/>
             <a:graphic>
               <a:graphicData uri="http://schemas.openxmlformats.org/drawingml/2006/picture">
                 <pic:pic>
                   <pic:nvPicPr>
-                    <pic:cNvPr id="0" name="image31.png"/>
+                    <pic:cNvPr id="0" name="image30.png"/>
                     <pic:cNvPicPr preferRelativeResize="0"/>
                   </pic:nvPicPr>
                   <pic:blipFill>
@@ -7186,12 +7186,12 @@
             <wp:extent cx="1419225" cy="3886200"/>
             <wp:effectExtent b="12700" l="12700" r="12700" t="12700"/>
             <wp:wrapTopAndBottom distB="114300" distT="114300"/>
-            <wp:docPr id="14" name="image5.png"/>
+            <wp:docPr id="14" name="image10.png"/>
             <a:graphic>
               <a:graphicData uri="http://schemas.openxmlformats.org/drawingml/2006/picture">
                 <pic:pic>
                   <pic:nvPicPr>
-                    <pic:cNvPr id="0" name="image5.png"/>
+                    <pic:cNvPr id="0" name="image10.png"/>
                     <pic:cNvPicPr preferRelativeResize="0"/>
                   </pic:nvPicPr>
                   <pic:blipFill>
@@ -7298,12 +7298,12 @@
             <wp:extent cx="5734050" cy="1625600"/>
             <wp:effectExtent b="12700" l="12700" r="12700" t="12700"/>
             <wp:wrapTopAndBottom distB="114300" distT="114300"/>
-            <wp:docPr id="40" name="image42.png"/>
+            <wp:docPr id="40" name="image40.png"/>
             <a:graphic>
               <a:graphicData uri="http://schemas.openxmlformats.org/drawingml/2006/picture">
                 <pic:pic>
                   <pic:nvPicPr>
-                    <pic:cNvPr id="0" name="image42.png"/>
+                    <pic:cNvPr id="0" name="image40.png"/>
                     <pic:cNvPicPr preferRelativeResize="0"/>
                   </pic:nvPicPr>
                   <pic:blipFill>
@@ -7345,12 +7345,12 @@
             <wp:extent cx="2486025" cy="1276350"/>
             <wp:effectExtent b="12700" l="12700" r="12700" t="12700"/>
             <wp:wrapTopAndBottom distB="114300" distT="114300"/>
-            <wp:docPr id="21" name="image13.png"/>
+            <wp:docPr id="21" name="image18.png"/>
             <a:graphic>
               <a:graphicData uri="http://schemas.openxmlformats.org/drawingml/2006/picture">
                 <pic:pic>
                   <pic:nvPicPr>
-                    <pic:cNvPr id="0" name="image13.png"/>
+                    <pic:cNvPr id="0" name="image18.png"/>
                     <pic:cNvPicPr preferRelativeResize="0"/>
                   </pic:nvPicPr>
                   <pic:blipFill>
@@ -7392,12 +7392,12 @@
             <wp:extent cx="2828925" cy="3552825"/>
             <wp:effectExtent b="12700" l="12700" r="12700" t="12700"/>
             <wp:wrapTopAndBottom distB="114300" distT="114300"/>
-            <wp:docPr id="25" name="image33.png"/>
+            <wp:docPr id="25" name="image49.png"/>
             <a:graphic>
               <a:graphicData uri="http://schemas.openxmlformats.org/drawingml/2006/picture">
                 <pic:pic>
                   <pic:nvPicPr>
-                    <pic:cNvPr id="0" name="image33.png"/>
+                    <pic:cNvPr id="0" name="image49.png"/>
                     <pic:cNvPicPr preferRelativeResize="0"/>
                   </pic:nvPicPr>
                   <pic:blipFill>
@@ -7442,6 +7442,103 @@
     </w:p>
     <w:p>
       <w:pPr>
+        <w:jc w:val="both"/>
+        <w:rPr>
+          <w:color w:val="ff0000"/>
+        </w:rPr>
+      </w:pPr>
+      <w:r>
+        <w:rPr>
+          <w:sz w:val="24"/>
+          <w:szCs w:val="24"/>
+          <w:rtl w:val="0"/>
+        </w:rPr>
+        <w:t xml:space="preserve">Caso deseje visualizar mais informações sobre o </w:t>
+      </w:r>
+      <w:r>
+        <w:rPr>
+          <w:b w:val="1"/>
+          <w:i w:val="1"/>
+          <w:sz w:val="24"/>
+          <w:szCs w:val="24"/>
+          <w:rtl w:val="0"/>
+        </w:rPr>
+        <w:t xml:space="preserve">diagrama de sintaxe</w:t>
+      </w:r>
+      <w:r>
+        <w:rPr>
+          <w:sz w:val="24"/>
+          <w:szCs w:val="24"/>
+          <w:rtl w:val="0"/>
+        </w:rPr>
+        <w:t xml:space="preserve"> da linguagem implementada basta acessar o arquivo </w:t>
+      </w:r>
+      <w:r>
+        <w:rPr>
+          <w:b w:val="1"/>
+          <w:i w:val="1"/>
+          <w:sz w:val="24"/>
+          <w:szCs w:val="24"/>
+          <w:rtl w:val="0"/>
+        </w:rPr>
+        <w:t xml:space="preserve">syntax_diagram.html</w:t>
+      </w:r>
+      <w:r>
+        <w:rPr>
+          <w:sz w:val="24"/>
+          <w:szCs w:val="24"/>
+          <w:rtl w:val="0"/>
+        </w:rPr>
+        <w:t xml:space="preserve">, onde nele contém todas as regras de produção e símbolos terminais definidos na gramática de maneira mais detalhada. O arquivo se encontra no diretório </w:t>
+      </w:r>
+      <w:r>
+        <w:rPr>
+          <w:i w:val="1"/>
+          <w:sz w:val="24"/>
+          <w:szCs w:val="24"/>
+          <w:rtl w:val="0"/>
+        </w:rPr>
+        <w:t xml:space="preserve">./documentation/images/diagram_syntax/</w:t>
+      </w:r>
+      <w:r>
+        <w:rPr>
+          <w:b w:val="1"/>
+          <w:i w:val="1"/>
+          <w:sz w:val="24"/>
+          <w:szCs w:val="24"/>
+          <w:rtl w:val="0"/>
+        </w:rPr>
+        <w:t xml:space="preserve">syntax_diagram.html</w:t>
+      </w:r>
+      <w:r>
+        <w:rPr>
+          <w:sz w:val="24"/>
+          <w:szCs w:val="24"/>
+          <w:rtl w:val="0"/>
+        </w:rPr>
+        <w:t xml:space="preserve">.</w:t>
+      </w:r>
+      <w:r>
+        <w:rPr>
+          <w:rtl w:val="0"/>
+        </w:rPr>
+      </w:r>
+    </w:p>
+    <w:p>
+      <w:pPr>
+        <w:jc w:val="both"/>
+        <w:rPr>
+          <w:color w:val="ff0000"/>
+        </w:rPr>
+      </w:pPr>
+      <w:r>
+        <w:rPr>
+          <w:rtl w:val="0"/>
+        </w:rPr>
+      </w:r>
+    </w:p>
+    <w:p>
+      <w:pPr>
         <w:pStyle w:val="Heading2"/>
         <w:rPr>
           <w:color w:val="ff0000"/>
@@ -7671,12 +7768,12 @@
           <wp:inline distB="114300" distT="114300" distL="114300" distR="114300">
             <wp:extent cx="5734050" cy="2032000"/>
             <wp:effectExtent b="12700" l="12700" r="12700" t="12700"/>
-            <wp:docPr id="15" name="image49.png"/>
+            <wp:docPr id="15" name="image33.png"/>
             <a:graphic>
               <a:graphicData uri="http://schemas.openxmlformats.org/drawingml/2006/picture">
                 <pic:pic>
                   <pic:nvPicPr>
-                    <pic:cNvPr id="0" name="image49.png"/>
+                    <pic:cNvPr id="0" name="image33.png"/>
                     <pic:cNvPicPr preferRelativeResize="0"/>
                   </pic:nvPicPr>
                   <pic:blipFill>
@@ -7813,12 +7910,12 @@
           <wp:inline distB="114300" distT="114300" distL="114300" distR="114300">
             <wp:extent cx="5019675" cy="2228850"/>
             <wp:effectExtent b="12700" l="12700" r="12700" t="12700"/>
-            <wp:docPr id="48" name="image45.png"/>
+            <wp:docPr id="48" name="image39.png"/>
             <a:graphic>
               <a:graphicData uri="http://schemas.openxmlformats.org/drawingml/2006/picture">
                 <pic:pic>
                   <pic:nvPicPr>
-                    <pic:cNvPr id="0" name="image45.png"/>
+                    <pic:cNvPr id="0" name="image39.png"/>
                     <pic:cNvPicPr preferRelativeResize="0"/>
                   </pic:nvPicPr>
                   <pic:blipFill>
@@ -8180,12 +8277,12 @@
           <wp:inline distB="114300" distT="114300" distL="114300" distR="114300">
             <wp:extent cx="4286250" cy="3152775"/>
             <wp:effectExtent b="12700" l="12700" r="12700" t="12700"/>
-            <wp:docPr id="26" name="image47.png"/>
+            <wp:docPr id="26" name="image41.png"/>
             <a:graphic>
               <a:graphicData uri="http://schemas.openxmlformats.org/drawingml/2006/picture">
                 <pic:pic>
                   <pic:nvPicPr>
-                    <pic:cNvPr id="0" name="image47.png"/>
+                    <pic:cNvPr id="0" name="image41.png"/>
                     <pic:cNvPicPr preferRelativeResize="0"/>
                   </pic:nvPicPr>
                   <pic:blipFill>
@@ -8317,12 +8414,12 @@
           <wp:inline distB="114300" distT="114300" distL="114300" distR="114300">
             <wp:extent cx="5029200" cy="1704975"/>
             <wp:effectExtent b="12700" l="12700" r="12700" t="12700"/>
-            <wp:docPr id="27" name="image36.png"/>
+            <wp:docPr id="27" name="image26.png"/>
             <a:graphic>
               <a:graphicData uri="http://schemas.openxmlformats.org/drawingml/2006/picture">
                 <pic:pic>
                   <pic:nvPicPr>
-                    <pic:cNvPr id="0" name="image36.png"/>
+                    <pic:cNvPr id="0" name="image26.png"/>
                     <pic:cNvPicPr preferRelativeResize="0"/>
                   </pic:nvPicPr>
                   <pic:blipFill>
@@ -8611,12 +8708,12 @@
           <wp:inline distB="114300" distT="114300" distL="114300" distR="114300">
             <wp:extent cx="5638800" cy="3143250"/>
             <wp:effectExtent b="12700" l="12700" r="12700" t="12700"/>
-            <wp:docPr id="50" name="image39.png"/>
+            <wp:docPr id="50" name="image46.png"/>
             <a:graphic>
               <a:graphicData uri="http://schemas.openxmlformats.org/drawingml/2006/picture">
                 <pic:pic>
                   <pic:nvPicPr>
-                    <pic:cNvPr id="0" name="image39.png"/>
+                    <pic:cNvPr id="0" name="image46.png"/>
                     <pic:cNvPicPr preferRelativeResize="0"/>
                   </pic:nvPicPr>
                   <pic:blipFill>
@@ -8764,12 +8861,12 @@
           <wp:inline distB="114300" distT="114300" distL="114300" distR="114300">
             <wp:extent cx="5019675" cy="3067050"/>
             <wp:effectExtent b="12700" l="12700" r="12700" t="12700"/>
-            <wp:docPr id="23" name="image43.png"/>
+            <wp:docPr id="23" name="image38.png"/>
             <a:graphic>
               <a:graphicData uri="http://schemas.openxmlformats.org/drawingml/2006/picture">
                 <pic:pic>
                   <pic:nvPicPr>
-                    <pic:cNvPr id="0" name="image43.png"/>
+                    <pic:cNvPr id="0" name="image38.png"/>
                     <pic:cNvPicPr preferRelativeResize="0"/>
                   </pic:nvPicPr>
                   <pic:blipFill>
@@ -9046,12 +9143,12 @@
           <wp:inline distB="114300" distT="114300" distL="114300" distR="114300">
             <wp:extent cx="5734050" cy="1624013"/>
             <wp:effectExtent b="12700" l="12700" r="12700" t="12700"/>
-            <wp:docPr id="11" name="image44.png"/>
+            <wp:docPr id="11" name="image24.png"/>
             <a:graphic>
               <a:graphicData uri="http://schemas.openxmlformats.org/drawingml/2006/picture">
                 <pic:pic>
                   <pic:nvPicPr>
-                    <pic:cNvPr id="0" name="image44.png"/>
+                    <pic:cNvPr id="0" name="image24.png"/>
                     <pic:cNvPicPr preferRelativeResize="0"/>
                   </pic:nvPicPr>
                   <pic:blipFill>
@@ -9182,12 +9279,12 @@
           <wp:inline distB="114300" distT="114300" distL="114300" distR="114300">
             <wp:extent cx="5029200" cy="1552575"/>
             <wp:effectExtent b="12700" l="12700" r="12700" t="12700"/>
-            <wp:docPr id="4" name="image18.png"/>
+            <wp:docPr id="4" name="image11.png"/>
             <a:graphic>
               <a:graphicData uri="http://schemas.openxmlformats.org/drawingml/2006/picture">
                 <pic:pic>
                   <pic:nvPicPr>
-                    <pic:cNvPr id="0" name="image18.png"/>
+                    <pic:cNvPr id="0" name="image11.png"/>
                     <pic:cNvPicPr preferRelativeResize="0"/>
                   </pic:nvPicPr>
                   <pic:blipFill>
@@ -9357,34 +9454,21 @@
     </w:p>
     <w:p>
       <w:pPr>
+        <w:rPr/>
+      </w:pPr>
+      <w:r>
+        <w:rPr>
+          <w:rtl w:val="0"/>
+        </w:rPr>
+      </w:r>
+    </w:p>
+    <w:p>
+      <w:pPr>
         <w:pStyle w:val="Heading3"/>
         <w:rPr/>
       </w:pPr>
-      <w:bookmarkStart w:colFirst="0" w:colLast="0" w:name="_vlgqscnsaxln" w:id="12"/>
+      <w:bookmarkStart w:colFirst="0" w:colLast="0" w:name="_37dv50ard5z4" w:id="12"/>
       <w:bookmarkEnd w:id="12"/>
-      <w:r>
-        <w:rPr>
-          <w:rtl w:val="0"/>
-        </w:rPr>
-      </w:r>
-    </w:p>
-    <w:p>
-      <w:pPr>
-        <w:rPr/>
-      </w:pPr>
-      <w:r>
-        <w:rPr>
-          <w:rtl w:val="0"/>
-        </w:rPr>
-      </w:r>
-    </w:p>
-    <w:p>
-      <w:pPr>
-        <w:pStyle w:val="Heading3"/>
-        <w:rPr/>
-      </w:pPr>
-      <w:bookmarkStart w:colFirst="0" w:colLast="0" w:name="_37dv50ard5z4" w:id="13"/>
-      <w:bookmarkEnd w:id="13"/>
       <w:r>
         <w:rPr>
           <w:rtl w:val="0"/>
@@ -9467,12 +9551,12 @@
           <wp:inline distB="114300" distT="114300" distL="114300" distR="114300">
             <wp:extent cx="3619500" cy="1219200"/>
             <wp:effectExtent b="12700" l="12700" r="12700" t="12700"/>
-            <wp:docPr id="3" name="image27.png"/>
+            <wp:docPr id="3" name="image12.png"/>
             <a:graphic>
               <a:graphicData uri="http://schemas.openxmlformats.org/drawingml/2006/picture">
                 <pic:pic>
                   <pic:nvPicPr>
-                    <pic:cNvPr id="0" name="image27.png"/>
+                    <pic:cNvPr id="0" name="image12.png"/>
                     <pic:cNvPicPr preferRelativeResize="0"/>
                   </pic:nvPicPr>
                   <pic:blipFill>
@@ -9563,12 +9647,12 @@
           <wp:inline distB="114300" distT="114300" distL="114300" distR="114300">
             <wp:extent cx="3957638" cy="5334000"/>
             <wp:effectExtent b="12700" l="12700" r="12700" t="12700"/>
-            <wp:docPr id="36" name="image50.png"/>
+            <wp:docPr id="36" name="image45.png"/>
             <a:graphic>
               <a:graphicData uri="http://schemas.openxmlformats.org/drawingml/2006/picture">
                 <pic:pic>
                   <pic:nvPicPr>
-                    <pic:cNvPr id="0" name="image50.png"/>
+                    <pic:cNvPr id="0" name="image45.png"/>
                     <pic:cNvPicPr preferRelativeResize="0"/>
                   </pic:nvPicPr>
                   <pic:blipFill>
@@ -9704,12 +9788,12 @@
           <wp:inline distB="114300" distT="114300" distL="114300" distR="114300">
             <wp:extent cx="5010150" cy="1371600"/>
             <wp:effectExtent b="12700" l="12700" r="12700" t="12700"/>
-            <wp:docPr id="38" name="image17.png"/>
+            <wp:docPr id="38" name="image35.png"/>
             <a:graphic>
               <a:graphicData uri="http://schemas.openxmlformats.org/drawingml/2006/picture">
                 <pic:pic>
                   <pic:nvPicPr>
-                    <pic:cNvPr id="0" name="image17.png"/>
+                    <pic:cNvPr id="0" name="image35.png"/>
                     <pic:cNvPicPr preferRelativeResize="0"/>
                   </pic:nvPicPr>
                   <pic:blipFill>
@@ -9901,8 +9985,8 @@
         <w:pStyle w:val="Heading3"/>
         <w:rPr/>
       </w:pPr>
-      <w:bookmarkStart w:colFirst="0" w:colLast="0" w:name="_bbp715wt59rp" w:id="14"/>
-      <w:bookmarkEnd w:id="14"/>
+      <w:bookmarkStart w:colFirst="0" w:colLast="0" w:name="_bbp715wt59rp" w:id="13"/>
+      <w:bookmarkEnd w:id="13"/>
       <w:r>
         <w:rPr>
           <w:rtl w:val="0"/>
@@ -9979,12 +10063,12 @@
           <wp:inline distB="114300" distT="114300" distL="114300" distR="114300">
             <wp:extent cx="5734050" cy="3443288"/>
             <wp:effectExtent b="12700" l="12700" r="12700" t="12700"/>
-            <wp:docPr id="13" name="image48.png"/>
+            <wp:docPr id="13" name="image42.png"/>
             <a:graphic>
               <a:graphicData uri="http://schemas.openxmlformats.org/drawingml/2006/picture">
                 <pic:pic>
                   <pic:nvPicPr>
-                    <pic:cNvPr id="0" name="image48.png"/>
+                    <pic:cNvPr id="0" name="image42.png"/>
                     <pic:cNvPicPr preferRelativeResize="0"/>
                   </pic:nvPicPr>
                   <pic:blipFill>
@@ -10320,8 +10404,8 @@
         <w:pStyle w:val="Heading3"/>
         <w:rPr/>
       </w:pPr>
-      <w:bookmarkStart w:colFirst="0" w:colLast="0" w:name="_7hk2xhq3qfam" w:id="15"/>
-      <w:bookmarkEnd w:id="15"/>
+      <w:bookmarkStart w:colFirst="0" w:colLast="0" w:name="_7hk2xhq3qfam" w:id="14"/>
+      <w:bookmarkEnd w:id="14"/>
       <w:r>
         <w:rPr>
           <w:rtl w:val="0"/>
@@ -10440,12 +10524,12 @@
           <wp:inline distB="114300" distT="114300" distL="114300" distR="114300">
             <wp:extent cx="4695825" cy="2066925"/>
             <wp:effectExtent b="12700" l="12700" r="12700" t="12700"/>
-            <wp:docPr id="16" name="image26.png"/>
+            <wp:docPr id="16" name="image4.png"/>
             <a:graphic>
               <a:graphicData uri="http://schemas.openxmlformats.org/drawingml/2006/picture">
                 <pic:pic>
                   <pic:nvPicPr>
-                    <pic:cNvPr id="0" name="image26.png"/>
+                    <pic:cNvPr id="0" name="image4.png"/>
                     <pic:cNvPicPr preferRelativeResize="0"/>
                   </pic:nvPicPr>
                   <pic:blipFill>
@@ -10552,12 +10636,12 @@
           <wp:inline distB="114300" distT="114300" distL="114300" distR="114300">
             <wp:extent cx="5105400" cy="5686425"/>
             <wp:effectExtent b="12700" l="12700" r="12700" t="12700"/>
-            <wp:docPr id="6" name="image46.png"/>
+            <wp:docPr id="6" name="image43.png"/>
             <a:graphic>
               <a:graphicData uri="http://schemas.openxmlformats.org/drawingml/2006/picture">
                 <pic:pic>
                   <pic:nvPicPr>
-                    <pic:cNvPr id="0" name="image46.png"/>
+                    <pic:cNvPr id="0" name="image43.png"/>
                     <pic:cNvPicPr preferRelativeResize="0"/>
                   </pic:nvPicPr>
                   <pic:blipFill>
@@ -10664,12 +10748,12 @@
           <wp:inline distB="114300" distT="114300" distL="114300" distR="114300">
             <wp:extent cx="2905125" cy="581025"/>
             <wp:effectExtent b="12700" l="12700" r="12700" t="12700"/>
-            <wp:docPr id="47" name="image35.png"/>
+            <wp:docPr id="47" name="image47.png"/>
             <a:graphic>
               <a:graphicData uri="http://schemas.openxmlformats.org/drawingml/2006/picture">
                 <pic:pic>
                   <pic:nvPicPr>
-                    <pic:cNvPr id="0" name="image35.png"/>
+                    <pic:cNvPr id="0" name="image47.png"/>
                     <pic:cNvPicPr preferRelativeResize="0"/>
                   </pic:nvPicPr>
                   <pic:blipFill>
@@ -10786,12 +10870,12 @@
           <wp:inline distB="114300" distT="114300" distL="114300" distR="114300">
             <wp:extent cx="4991100" cy="1371600"/>
             <wp:effectExtent b="12700" l="12700" r="12700" t="12700"/>
-            <wp:docPr id="5" name="image19.png"/>
+            <wp:docPr id="5" name="image17.png"/>
             <a:graphic>
               <a:graphicData uri="http://schemas.openxmlformats.org/drawingml/2006/picture">
                 <pic:pic>
                   <pic:nvPicPr>
-                    <pic:cNvPr id="0" name="image19.png"/>
+                    <pic:cNvPr id="0" name="image17.png"/>
                     <pic:cNvPicPr preferRelativeResize="0"/>
                   </pic:nvPicPr>
                   <pic:blipFill>
@@ -11024,7 +11108,21 @@
         <w:jc w:val="both"/>
         <w:rPr/>
       </w:pPr>
-      <w:bookmarkStart w:colFirst="0" w:colLast="0" w:name="_nkag6dikyjum" w:id="16"/>
+      <w:bookmarkStart w:colFirst="0" w:colLast="0" w:name="_nkag6dikyjum" w:id="15"/>
+      <w:bookmarkEnd w:id="15"/>
+      <w:r>
+        <w:rPr>
+          <w:rtl w:val="0"/>
+        </w:rPr>
+      </w:r>
+    </w:p>
+    <w:p>
+      <w:pPr>
+        <w:pStyle w:val="Heading1"/>
+        <w:jc w:val="both"/>
+        <w:rPr/>
+      </w:pPr>
+      <w:bookmarkStart w:colFirst="0" w:colLast="0" w:name="_rysoq0scn3dm" w:id="16"/>
       <w:bookmarkEnd w:id="16"/>
       <w:r>
         <w:rPr>
@@ -11038,7 +11136,7 @@
         <w:jc w:val="both"/>
         <w:rPr/>
       </w:pPr>
-      <w:bookmarkStart w:colFirst="0" w:colLast="0" w:name="_rysoq0scn3dm" w:id="17"/>
+      <w:bookmarkStart w:colFirst="0" w:colLast="0" w:name="_pzmymdhp3w4g" w:id="17"/>
       <w:bookmarkEnd w:id="17"/>
       <w:r>
         <w:rPr>
@@ -11052,7 +11150,7 @@
         <w:jc w:val="both"/>
         <w:rPr/>
       </w:pPr>
-      <w:bookmarkStart w:colFirst="0" w:colLast="0" w:name="_pzmymdhp3w4g" w:id="18"/>
+      <w:bookmarkStart w:colFirst="0" w:colLast="0" w:name="_ofw7dp8yl9bg" w:id="18"/>
       <w:bookmarkEnd w:id="18"/>
       <w:r>
         <w:rPr>
@@ -11066,7 +11164,7 @@
         <w:jc w:val="both"/>
         <w:rPr/>
       </w:pPr>
-      <w:bookmarkStart w:colFirst="0" w:colLast="0" w:name="_ofw7dp8yl9bg" w:id="19"/>
+      <w:bookmarkStart w:colFirst="0" w:colLast="0" w:name="_mqg9dnl4pq73" w:id="19"/>
       <w:bookmarkEnd w:id="19"/>
       <w:r>
         <w:rPr>
@@ -11080,7 +11178,7 @@
         <w:jc w:val="both"/>
         <w:rPr/>
       </w:pPr>
-      <w:bookmarkStart w:colFirst="0" w:colLast="0" w:name="_mqg9dnl4pq73" w:id="20"/>
+      <w:bookmarkStart w:colFirst="0" w:colLast="0" w:name="_kunsq43sutdx" w:id="20"/>
       <w:bookmarkEnd w:id="20"/>
       <w:r>
         <w:rPr>
@@ -11094,7 +11192,7 @@
         <w:jc w:val="both"/>
         <w:rPr/>
       </w:pPr>
-      <w:bookmarkStart w:colFirst="0" w:colLast="0" w:name="_kunsq43sutdx" w:id="21"/>
+      <w:bookmarkStart w:colFirst="0" w:colLast="0" w:name="_xswbbn12eaxf" w:id="21"/>
       <w:bookmarkEnd w:id="21"/>
       <w:r>
         <w:rPr>
@@ -11108,7 +11206,7 @@
         <w:jc w:val="both"/>
         <w:rPr/>
       </w:pPr>
-      <w:bookmarkStart w:colFirst="0" w:colLast="0" w:name="_xswbbn12eaxf" w:id="22"/>
+      <w:bookmarkStart w:colFirst="0" w:colLast="0" w:name="_846714pr6yvd" w:id="22"/>
       <w:bookmarkEnd w:id="22"/>
       <w:r>
         <w:rPr>
@@ -11122,7 +11220,7 @@
         <w:jc w:val="both"/>
         <w:rPr/>
       </w:pPr>
-      <w:bookmarkStart w:colFirst="0" w:colLast="0" w:name="_846714pr6yvd" w:id="23"/>
+      <w:bookmarkStart w:colFirst="0" w:colLast="0" w:name="_pslyvjbrbg95" w:id="23"/>
       <w:bookmarkEnd w:id="23"/>
       <w:r>
         <w:rPr>
@@ -11136,7 +11234,7 @@
         <w:jc w:val="both"/>
         <w:rPr/>
       </w:pPr>
-      <w:bookmarkStart w:colFirst="0" w:colLast="0" w:name="_pslyvjbrbg95" w:id="24"/>
+      <w:bookmarkStart w:colFirst="0" w:colLast="0" w:name="_z7tmxoye038z" w:id="24"/>
       <w:bookmarkEnd w:id="24"/>
       <w:r>
         <w:rPr>
@@ -11150,7 +11248,7 @@
         <w:jc w:val="both"/>
         <w:rPr/>
       </w:pPr>
-      <w:bookmarkStart w:colFirst="0" w:colLast="0" w:name="_z7tmxoye038z" w:id="25"/>
+      <w:bookmarkStart w:colFirst="0" w:colLast="0" w:name="_3teny9bhsbzm" w:id="25"/>
       <w:bookmarkEnd w:id="25"/>
       <w:r>
         <w:rPr>
@@ -11164,7 +11262,7 @@
         <w:jc w:val="both"/>
         <w:rPr/>
       </w:pPr>
-      <w:bookmarkStart w:colFirst="0" w:colLast="0" w:name="_3teny9bhsbzm" w:id="26"/>
+      <w:bookmarkStart w:colFirst="0" w:colLast="0" w:name="_wimepjj9rr3q" w:id="26"/>
       <w:bookmarkEnd w:id="26"/>
       <w:r>
         <w:rPr>
@@ -11178,7 +11276,7 @@
         <w:jc w:val="both"/>
         <w:rPr/>
       </w:pPr>
-      <w:bookmarkStart w:colFirst="0" w:colLast="0" w:name="_wimepjj9rr3q" w:id="27"/>
+      <w:bookmarkStart w:colFirst="0" w:colLast="0" w:name="_bra1f1k3tche" w:id="27"/>
       <w:bookmarkEnd w:id="27"/>
       <w:r>
         <w:rPr>
@@ -11192,7 +11290,7 @@
         <w:jc w:val="both"/>
         <w:rPr/>
       </w:pPr>
-      <w:bookmarkStart w:colFirst="0" w:colLast="0" w:name="_bra1f1k3tche" w:id="28"/>
+      <w:bookmarkStart w:colFirst="0" w:colLast="0" w:name="_b220cyuttnhb" w:id="28"/>
       <w:bookmarkEnd w:id="28"/>
       <w:r>
         <w:rPr>
@@ -11206,7 +11304,7 @@
         <w:jc w:val="both"/>
         <w:rPr/>
       </w:pPr>
-      <w:bookmarkStart w:colFirst="0" w:colLast="0" w:name="_b220cyuttnhb" w:id="29"/>
+      <w:bookmarkStart w:colFirst="0" w:colLast="0" w:name="_lc6uebh7mu8x" w:id="29"/>
       <w:bookmarkEnd w:id="29"/>
       <w:r>
         <w:rPr>
@@ -11220,7 +11318,7 @@
         <w:jc w:val="both"/>
         <w:rPr/>
       </w:pPr>
-      <w:bookmarkStart w:colFirst="0" w:colLast="0" w:name="_lc6uebh7mu8x" w:id="30"/>
+      <w:bookmarkStart w:colFirst="0" w:colLast="0" w:name="_a551g4cnd67i" w:id="30"/>
       <w:bookmarkEnd w:id="30"/>
       <w:r>
         <w:rPr>
@@ -11234,7 +11332,7 @@
         <w:jc w:val="both"/>
         <w:rPr/>
       </w:pPr>
-      <w:bookmarkStart w:colFirst="0" w:colLast="0" w:name="_a551g4cnd67i" w:id="31"/>
+      <w:bookmarkStart w:colFirst="0" w:colLast="0" w:name="_w0jmhpyns9hx" w:id="31"/>
       <w:bookmarkEnd w:id="31"/>
       <w:r>
         <w:rPr>
@@ -11244,66 +11342,52 @@
     </w:p>
     <w:p>
       <w:pPr>
+        <w:rPr/>
+      </w:pPr>
+      <w:r>
+        <w:rPr>
+          <w:rtl w:val="0"/>
+        </w:rPr>
+      </w:r>
+    </w:p>
+    <w:p>
+      <w:pPr>
+        <w:rPr/>
+      </w:pPr>
+      <w:r>
+        <w:rPr>
+          <w:rtl w:val="0"/>
+        </w:rPr>
+      </w:r>
+    </w:p>
+    <w:p>
+      <w:pPr>
+        <w:rPr/>
+      </w:pPr>
+      <w:r>
+        <w:rPr>
+          <w:rtl w:val="0"/>
+        </w:rPr>
+      </w:r>
+    </w:p>
+    <w:p>
+      <w:pPr>
+        <w:rPr/>
+      </w:pPr>
+      <w:r>
+        <w:rPr>
+          <w:rtl w:val="0"/>
+        </w:rPr>
+      </w:r>
+    </w:p>
+    <w:p>
+      <w:pPr>
         <w:pStyle w:val="Heading1"/>
         <w:jc w:val="both"/>
         <w:rPr/>
       </w:pPr>
-      <w:bookmarkStart w:colFirst="0" w:colLast="0" w:name="_w0jmhpyns9hx" w:id="32"/>
+      <w:bookmarkStart w:colFirst="0" w:colLast="0" w:name="_sir5v3iyl9t4" w:id="32"/>
       <w:bookmarkEnd w:id="32"/>
-      <w:r>
-        <w:rPr>
-          <w:rtl w:val="0"/>
-        </w:rPr>
-      </w:r>
-    </w:p>
-    <w:p>
-      <w:pPr>
-        <w:rPr/>
-      </w:pPr>
-      <w:r>
-        <w:rPr>
-          <w:rtl w:val="0"/>
-        </w:rPr>
-      </w:r>
-    </w:p>
-    <w:p>
-      <w:pPr>
-        <w:rPr/>
-      </w:pPr>
-      <w:r>
-        <w:rPr>
-          <w:rtl w:val="0"/>
-        </w:rPr>
-      </w:r>
-    </w:p>
-    <w:p>
-      <w:pPr>
-        <w:rPr/>
-      </w:pPr>
-      <w:r>
-        <w:rPr>
-          <w:rtl w:val="0"/>
-        </w:rPr>
-      </w:r>
-    </w:p>
-    <w:p>
-      <w:pPr>
-        <w:rPr/>
-      </w:pPr>
-      <w:r>
-        <w:rPr>
-          <w:rtl w:val="0"/>
-        </w:rPr>
-      </w:r>
-    </w:p>
-    <w:p>
-      <w:pPr>
-        <w:pStyle w:val="Heading1"/>
-        <w:jc w:val="both"/>
-        <w:rPr/>
-      </w:pPr>
-      <w:bookmarkStart w:colFirst="0" w:colLast="0" w:name="_sir5v3iyl9t4" w:id="33"/>
-      <w:bookmarkEnd w:id="33"/>
       <w:r>
         <w:rPr>
           <w:rtl w:val="0"/>
@@ -11426,12 +11510,12 @@
           <wp:inline distB="114300" distT="114300" distL="114300" distR="114300">
             <wp:extent cx="5734050" cy="5676900"/>
             <wp:effectExtent b="0" l="0" r="0" t="0"/>
-            <wp:docPr id="29" name="image20.png"/>
+            <wp:docPr id="29" name="image14.png"/>
             <a:graphic>
               <a:graphicData uri="http://schemas.openxmlformats.org/drawingml/2006/picture">
                 <pic:pic>
                   <pic:nvPicPr>
-                    <pic:cNvPr id="0" name="image20.png"/>
+                    <pic:cNvPr id="0" name="image14.png"/>
                     <pic:cNvPicPr preferRelativeResize="0"/>
                   </pic:nvPicPr>
                   <pic:blipFill>
@@ -12248,7 +12332,31 @@
         <w:jc w:val="both"/>
         <w:rPr/>
       </w:pPr>
-      <w:bookmarkStart w:colFirst="0" w:colLast="0" w:name="_kzvuq186xw9w" w:id="34"/>
+      <w:bookmarkStart w:colFirst="0" w:colLast="0" w:name="_kzvuq186xw9w" w:id="33"/>
+      <w:bookmarkEnd w:id="33"/>
+      <w:r>
+        <w:rPr>
+          <w:rtl w:val="0"/>
+        </w:rPr>
+      </w:r>
+    </w:p>
+    <w:p>
+      <w:pPr>
+        <w:rPr/>
+      </w:pPr>
+      <w:r>
+        <w:rPr>
+          <w:rtl w:val="0"/>
+        </w:rPr>
+      </w:r>
+    </w:p>
+    <w:p>
+      <w:pPr>
+        <w:pStyle w:val="Heading1"/>
+        <w:jc w:val="both"/>
+        <w:rPr/>
+      </w:pPr>
+      <w:bookmarkStart w:colFirst="0" w:colLast="0" w:name="_7gt3pzyjeumf" w:id="34"/>
       <w:bookmarkEnd w:id="34"/>
       <w:r>
         <w:rPr>
@@ -12258,21 +12366,11 @@
     </w:p>
     <w:p>
       <w:pPr>
-        <w:rPr/>
-      </w:pPr>
-      <w:r>
-        <w:rPr>
-          <w:rtl w:val="0"/>
-        </w:rPr>
-      </w:r>
-    </w:p>
-    <w:p>
-      <w:pPr>
         <w:pStyle w:val="Heading1"/>
         <w:jc w:val="both"/>
         <w:rPr/>
       </w:pPr>
-      <w:bookmarkStart w:colFirst="0" w:colLast="0" w:name="_7gt3pzyjeumf" w:id="35"/>
+      <w:bookmarkStart w:colFirst="0" w:colLast="0" w:name="_kxrxmkxq3pe2" w:id="35"/>
       <w:bookmarkEnd w:id="35"/>
       <w:r>
         <w:rPr>
@@ -12286,7 +12384,7 @@
         <w:jc w:val="both"/>
         <w:rPr/>
       </w:pPr>
-      <w:bookmarkStart w:colFirst="0" w:colLast="0" w:name="_kxrxmkxq3pe2" w:id="36"/>
+      <w:bookmarkStart w:colFirst="0" w:colLast="0" w:name="_fdeiurah3nsk" w:id="36"/>
       <w:bookmarkEnd w:id="36"/>
       <w:r>
         <w:rPr>
@@ -12300,7 +12398,7 @@
         <w:jc w:val="both"/>
         <w:rPr/>
       </w:pPr>
-      <w:bookmarkStart w:colFirst="0" w:colLast="0" w:name="_fdeiurah3nsk" w:id="37"/>
+      <w:bookmarkStart w:colFirst="0" w:colLast="0" w:name="_5o94iluwyt52" w:id="37"/>
       <w:bookmarkEnd w:id="37"/>
       <w:r>
         <w:rPr>
@@ -12314,7 +12412,7 @@
         <w:jc w:val="both"/>
         <w:rPr/>
       </w:pPr>
-      <w:bookmarkStart w:colFirst="0" w:colLast="0" w:name="_5o94iluwyt52" w:id="38"/>
+      <w:bookmarkStart w:colFirst="0" w:colLast="0" w:name="_zhezr5yj6xjc" w:id="38"/>
       <w:bookmarkEnd w:id="38"/>
       <w:r>
         <w:rPr>
@@ -12328,22 +12426,8 @@
         <w:jc w:val="both"/>
         <w:rPr/>
       </w:pPr>
-      <w:bookmarkStart w:colFirst="0" w:colLast="0" w:name="_zhezr5yj6xjc" w:id="39"/>
+      <w:bookmarkStart w:colFirst="0" w:colLast="0" w:name="_t9y5r5q5wnqe" w:id="39"/>
       <w:bookmarkEnd w:id="39"/>
-      <w:r>
-        <w:rPr>
-          <w:rtl w:val="0"/>
-        </w:rPr>
-      </w:r>
-    </w:p>
-    <w:p>
-      <w:pPr>
-        <w:pStyle w:val="Heading1"/>
-        <w:jc w:val="both"/>
-        <w:rPr/>
-      </w:pPr>
-      <w:bookmarkStart w:colFirst="0" w:colLast="0" w:name="_t9y5r5q5wnqe" w:id="40"/>
-      <w:bookmarkEnd w:id="40"/>
       <w:r>
         <w:rPr>
           <w:rtl w:val="0"/>
@@ -12380,8 +12464,8 @@
           <w:szCs w:val="28"/>
         </w:rPr>
       </w:pPr>
-      <w:bookmarkStart w:colFirst="0" w:colLast="0" w:name="_6kwqjy3h0ir1" w:id="41"/>
-      <w:bookmarkEnd w:id="41"/>
+      <w:bookmarkStart w:colFirst="0" w:colLast="0" w:name="_6kwqjy3h0ir1" w:id="40"/>
+      <w:bookmarkEnd w:id="40"/>
       <w:r>
         <w:rPr>
           <w:rtl w:val="0"/>
@@ -12847,32 +12931,32 @@
         <w:jc w:val="both"/>
         <w:rPr/>
       </w:pPr>
-      <w:bookmarkStart w:colFirst="0" w:colLast="0" w:name="_9iwa843fltt9" w:id="42"/>
+      <w:bookmarkStart w:colFirst="0" w:colLast="0" w:name="_9iwa843fltt9" w:id="41"/>
+      <w:bookmarkEnd w:id="41"/>
+      <w:r>
+        <w:rPr>
+          <w:rtl w:val="0"/>
+        </w:rPr>
+      </w:r>
+    </w:p>
+    <w:p>
+      <w:pPr>
+        <w:rPr/>
+      </w:pPr>
+      <w:r>
+        <w:rPr>
+          <w:rtl w:val="0"/>
+        </w:rPr>
+      </w:r>
+    </w:p>
+    <w:p>
+      <w:pPr>
+        <w:pStyle w:val="Heading1"/>
+        <w:jc w:val="both"/>
+        <w:rPr/>
+      </w:pPr>
+      <w:bookmarkStart w:colFirst="0" w:colLast="0" w:name="_a7flrqbnsqf4" w:id="42"/>
       <w:bookmarkEnd w:id="42"/>
-      <w:r>
-        <w:rPr>
-          <w:rtl w:val="0"/>
-        </w:rPr>
-      </w:r>
-    </w:p>
-    <w:p>
-      <w:pPr>
-        <w:rPr/>
-      </w:pPr>
-      <w:r>
-        <w:rPr>
-          <w:rtl w:val="0"/>
-        </w:rPr>
-      </w:r>
-    </w:p>
-    <w:p>
-      <w:pPr>
-        <w:pStyle w:val="Heading1"/>
-        <w:jc w:val="both"/>
-        <w:rPr/>
-      </w:pPr>
-      <w:bookmarkStart w:colFirst="0" w:colLast="0" w:name="_a7flrqbnsqf4" w:id="43"/>
-      <w:bookmarkEnd w:id="43"/>
       <w:r>
         <w:rPr>
           <w:rtl w:val="0"/>

</xml_diff>